<commit_message>
ic ve dis ip gruplari ve network-host id kavramlari eklendi
</commit_message>
<xml_diff>
--- a/IP Adresi ve Bilgisayar Ağları.docx
+++ b/IP Adresi ve Bilgisayar Ağları.docx
@@ -2880,6 +2880,2046 @@
         <w:tab/>
       </w:r>
     </w:p>
+    <w:p>
+      <w:pPr>
+        <w:tabs>
+          <w:tab w:val="left" w:pos="2995"/>
+          <w:tab w:val="left" w:pos="3110"/>
+          <w:tab w:val="left" w:pos="3295"/>
+        </w:tabs>
+        <w:jc w:val="center"/>
+        <w:rPr>
+          <w:rFonts w:ascii="Trebuchet MS" w:hAnsi="Trebuchet MS"/>
+          <w:b/>
+          <w:bCs/>
+          <w:sz w:val="24"/>
+          <w:szCs w:val="24"/>
+        </w:rPr>
+      </w:pPr>
+      <w:r>
+        <w:rPr>
+          <w:rFonts w:ascii="Trebuchet MS" w:hAnsi="Trebuchet MS"/>
+          <w:b/>
+          <w:bCs/>
+          <w:sz w:val="24"/>
+          <w:szCs w:val="24"/>
+        </w:rPr>
+        <w:t>IP ADRES SINIFLARI</w:t>
+      </w:r>
+    </w:p>
+    <w:p>
+      <w:pPr>
+        <w:pStyle w:val="ListeParagraf"/>
+        <w:numPr>
+          <w:ilvl w:val="0"/>
+          <w:numId w:val="2"/>
+        </w:numPr>
+        <w:tabs>
+          <w:tab w:val="left" w:pos="2995"/>
+          <w:tab w:val="left" w:pos="3110"/>
+          <w:tab w:val="left" w:pos="3295"/>
+        </w:tabs>
+        <w:rPr>
+          <w:rFonts w:ascii="Trebuchet MS" w:hAnsi="Trebuchet MS"/>
+        </w:rPr>
+      </w:pPr>
+      <w:r>
+        <w:rPr>
+          <w:rFonts w:ascii="Trebuchet MS" w:hAnsi="Trebuchet MS"/>
+        </w:rPr>
+        <w:t>Class A : 0 – 127</w:t>
+      </w:r>
+      <w:r>
+        <w:rPr>
+          <w:rFonts w:ascii="Trebuchet MS" w:hAnsi="Trebuchet MS"/>
+        </w:rPr>
+        <w:tab/>
+      </w:r>
+      <w:r>
+        <w:rPr>
+          <w:rFonts w:ascii="Trebuchet MS" w:hAnsi="Trebuchet MS"/>
+        </w:rPr>
+        <w:tab/>
+      </w:r>
+      <w:r>
+        <w:rPr>
+          <w:rFonts w:ascii="Trebuchet MS" w:hAnsi="Trebuchet MS"/>
+        </w:rPr>
+        <w:tab/>
+      </w:r>
+      <w:r>
+        <w:rPr>
+          <w:rFonts w:ascii="Trebuchet MS" w:hAnsi="Trebuchet MS"/>
+        </w:rPr>
+        <w:tab/>
+      </w:r>
+      <w:r>
+        <w:rPr>
+          <w:rFonts w:ascii="Trebuchet MS" w:hAnsi="Trebuchet MS"/>
+        </w:rPr>
+        <w:sym w:font="Wingdings" w:char="F0E8"/>
+      </w:r>
+      <w:r>
+        <w:rPr>
+          <w:rFonts w:ascii="Trebuchet MS" w:hAnsi="Trebuchet MS"/>
+        </w:rPr>
+        <w:t xml:space="preserve"> 125.55.8.12</w:t>
+      </w:r>
+    </w:p>
+    <w:p>
+      <w:pPr>
+        <w:pStyle w:val="ListeParagraf"/>
+        <w:numPr>
+          <w:ilvl w:val="0"/>
+          <w:numId w:val="2"/>
+        </w:numPr>
+        <w:tabs>
+          <w:tab w:val="left" w:pos="2995"/>
+          <w:tab w:val="left" w:pos="3110"/>
+          <w:tab w:val="left" w:pos="3295"/>
+        </w:tabs>
+        <w:rPr>
+          <w:rFonts w:ascii="Trebuchet MS" w:hAnsi="Trebuchet MS"/>
+        </w:rPr>
+      </w:pPr>
+      <w:r>
+        <w:rPr>
+          <w:rFonts w:ascii="Trebuchet MS" w:hAnsi="Trebuchet MS"/>
+        </w:rPr>
+        <w:t>Class B : 128 – 191</w:t>
+      </w:r>
+      <w:r>
+        <w:rPr>
+          <w:rFonts w:ascii="Trebuchet MS" w:hAnsi="Trebuchet MS"/>
+        </w:rPr>
+        <w:tab/>
+      </w:r>
+      <w:r>
+        <w:rPr>
+          <w:rFonts w:ascii="Trebuchet MS" w:hAnsi="Trebuchet MS"/>
+        </w:rPr>
+        <w:tab/>
+      </w:r>
+      <w:r>
+        <w:rPr>
+          <w:rFonts w:ascii="Trebuchet MS" w:hAnsi="Trebuchet MS"/>
+        </w:rPr>
+        <w:tab/>
+      </w:r>
+      <w:r>
+        <w:rPr>
+          <w:rFonts w:ascii="Trebuchet MS" w:hAnsi="Trebuchet MS"/>
+        </w:rPr>
+        <w:tab/>
+      </w:r>
+      <w:r>
+        <w:rPr>
+          <w:rFonts w:ascii="Trebuchet MS" w:hAnsi="Trebuchet MS"/>
+        </w:rPr>
+        <w:sym w:font="Wingdings" w:char="F0E8"/>
+      </w:r>
+      <w:r>
+        <w:rPr>
+          <w:rFonts w:ascii="Trebuchet MS" w:hAnsi="Trebuchet MS"/>
+        </w:rPr>
+        <w:t xml:space="preserve"> 128.215.35.25</w:t>
+      </w:r>
+    </w:p>
+    <w:p>
+      <w:pPr>
+        <w:pStyle w:val="ListeParagraf"/>
+        <w:numPr>
+          <w:ilvl w:val="0"/>
+          <w:numId w:val="2"/>
+        </w:numPr>
+        <w:tabs>
+          <w:tab w:val="left" w:pos="2995"/>
+          <w:tab w:val="left" w:pos="3110"/>
+          <w:tab w:val="left" w:pos="3295"/>
+        </w:tabs>
+        <w:rPr>
+          <w:rFonts w:ascii="Trebuchet MS" w:hAnsi="Trebuchet MS"/>
+        </w:rPr>
+      </w:pPr>
+      <w:r>
+        <w:rPr>
+          <w:rFonts w:ascii="Trebuchet MS" w:hAnsi="Trebuchet MS"/>
+        </w:rPr>
+        <w:t>Class C : 192 – 223</w:t>
+      </w:r>
+      <w:r>
+        <w:rPr>
+          <w:rFonts w:ascii="Trebuchet MS" w:hAnsi="Trebuchet MS"/>
+        </w:rPr>
+        <w:tab/>
+      </w:r>
+      <w:r>
+        <w:rPr>
+          <w:rFonts w:ascii="Trebuchet MS" w:hAnsi="Trebuchet MS"/>
+        </w:rPr>
+        <w:tab/>
+      </w:r>
+      <w:r>
+        <w:rPr>
+          <w:rFonts w:ascii="Trebuchet MS" w:hAnsi="Trebuchet MS"/>
+        </w:rPr>
+        <w:tab/>
+      </w:r>
+      <w:r>
+        <w:rPr>
+          <w:rFonts w:ascii="Trebuchet MS" w:hAnsi="Trebuchet MS"/>
+        </w:rPr>
+        <w:tab/>
+      </w:r>
+      <w:r>
+        <w:rPr>
+          <w:rFonts w:ascii="Trebuchet MS" w:hAnsi="Trebuchet MS"/>
+        </w:rPr>
+        <w:sym w:font="Wingdings" w:char="F0E8"/>
+      </w:r>
+      <w:r>
+        <w:rPr>
+          <w:rFonts w:ascii="Trebuchet MS" w:hAnsi="Trebuchet MS"/>
+        </w:rPr>
+        <w:t xml:space="preserve"> 192.168.1.65</w:t>
+      </w:r>
+    </w:p>
+    <w:p>
+      <w:pPr>
+        <w:pStyle w:val="ListeParagraf"/>
+        <w:numPr>
+          <w:ilvl w:val="0"/>
+          <w:numId w:val="2"/>
+        </w:numPr>
+        <w:tabs>
+          <w:tab w:val="left" w:pos="2995"/>
+          <w:tab w:val="left" w:pos="3110"/>
+          <w:tab w:val="left" w:pos="3295"/>
+        </w:tabs>
+        <w:rPr>
+          <w:rFonts w:ascii="Trebuchet MS" w:hAnsi="Trebuchet MS"/>
+        </w:rPr>
+      </w:pPr>
+      <w:r>
+        <w:rPr>
+          <w:rFonts w:ascii="Trebuchet MS" w:hAnsi="Trebuchet MS"/>
+        </w:rPr>
+        <w:t>Class D : 224 – 239</w:t>
+      </w:r>
+      <w:r>
+        <w:rPr>
+          <w:rFonts w:ascii="Trebuchet MS" w:hAnsi="Trebuchet MS"/>
+        </w:rPr>
+        <w:tab/>
+      </w:r>
+      <w:r>
+        <w:rPr>
+          <w:rFonts w:ascii="Trebuchet MS" w:hAnsi="Trebuchet MS"/>
+        </w:rPr>
+        <w:tab/>
+      </w:r>
+      <w:r>
+        <w:rPr>
+          <w:rFonts w:ascii="Trebuchet MS" w:hAnsi="Trebuchet MS"/>
+        </w:rPr>
+        <w:tab/>
+      </w:r>
+      <w:r>
+        <w:rPr>
+          <w:rFonts w:ascii="Trebuchet MS" w:hAnsi="Trebuchet MS"/>
+        </w:rPr>
+        <w:tab/>
+      </w:r>
+      <w:r>
+        <w:rPr>
+          <w:rFonts w:ascii="Trebuchet MS" w:hAnsi="Trebuchet MS"/>
+        </w:rPr>
+        <w:sym w:font="Wingdings" w:char="F0E8"/>
+      </w:r>
+      <w:r>
+        <w:rPr>
+          <w:rFonts w:ascii="Trebuchet MS" w:hAnsi="Trebuchet MS"/>
+        </w:rPr>
+        <w:t xml:space="preserve"> 225.112.11.78</w:t>
+      </w:r>
+    </w:p>
+    <w:p>
+      <w:pPr>
+        <w:pStyle w:val="ListeParagraf"/>
+        <w:numPr>
+          <w:ilvl w:val="0"/>
+          <w:numId w:val="2"/>
+        </w:numPr>
+        <w:tabs>
+          <w:tab w:val="left" w:pos="2995"/>
+          <w:tab w:val="left" w:pos="3110"/>
+          <w:tab w:val="left" w:pos="3295"/>
+        </w:tabs>
+        <w:rPr>
+          <w:rFonts w:ascii="Trebuchet MS" w:hAnsi="Trebuchet MS"/>
+        </w:rPr>
+      </w:pPr>
+      <w:r>
+        <w:rPr>
+          <w:rFonts w:ascii="Trebuchet MS" w:hAnsi="Trebuchet MS"/>
+        </w:rPr>
+        <w:lastRenderedPageBreak/>
+        <w:t>Class D : 240 – 255</w:t>
+      </w:r>
+      <w:r>
+        <w:rPr>
+          <w:rFonts w:ascii="Trebuchet MS" w:hAnsi="Trebuchet MS"/>
+        </w:rPr>
+        <w:tab/>
+      </w:r>
+      <w:r>
+        <w:rPr>
+          <w:rFonts w:ascii="Trebuchet MS" w:hAnsi="Trebuchet MS"/>
+        </w:rPr>
+        <w:tab/>
+      </w:r>
+      <w:r>
+        <w:rPr>
+          <w:rFonts w:ascii="Trebuchet MS" w:hAnsi="Trebuchet MS"/>
+        </w:rPr>
+        <w:tab/>
+      </w:r>
+      <w:r>
+        <w:rPr>
+          <w:rFonts w:ascii="Trebuchet MS" w:hAnsi="Trebuchet MS"/>
+        </w:rPr>
+        <w:tab/>
+      </w:r>
+      <w:r>
+        <w:rPr>
+          <w:rFonts w:ascii="Trebuchet MS" w:hAnsi="Trebuchet MS"/>
+        </w:rPr>
+        <w:sym w:font="Wingdings" w:char="F0E8"/>
+      </w:r>
+      <w:r>
+        <w:rPr>
+          <w:rFonts w:ascii="Trebuchet MS" w:hAnsi="Trebuchet MS"/>
+        </w:rPr>
+        <w:t xml:space="preserve"> 244.23.10.78</w:t>
+      </w:r>
+    </w:p>
+    <w:p>
+      <w:pPr>
+        <w:pStyle w:val="ListeParagraf"/>
+        <w:tabs>
+          <w:tab w:val="left" w:pos="2995"/>
+          <w:tab w:val="left" w:pos="3110"/>
+          <w:tab w:val="left" w:pos="3295"/>
+        </w:tabs>
+        <w:ind w:left="1080"/>
+        <w:rPr>
+          <w:rFonts w:ascii="Trebuchet MS" w:hAnsi="Trebuchet MS"/>
+        </w:rPr>
+      </w:pPr>
+    </w:p>
+    <w:p>
+      <w:pPr>
+        <w:pStyle w:val="ListeParagraf"/>
+        <w:tabs>
+          <w:tab w:val="left" w:pos="2995"/>
+          <w:tab w:val="left" w:pos="3110"/>
+          <w:tab w:val="left" w:pos="3295"/>
+        </w:tabs>
+        <w:ind w:left="1080"/>
+        <w:rPr>
+          <w:rFonts w:ascii="Trebuchet MS" w:hAnsi="Trebuchet MS"/>
+        </w:rPr>
+      </w:pPr>
+      <w:r>
+        <w:rPr>
+          <w:rFonts w:ascii="Trebuchet MS" w:hAnsi="Trebuchet MS"/>
+        </w:rPr>
+        <w:t>Yukarı IP adres sınıflarında ilk ve son numaralar IP grubuna dahildir.</w:t>
+      </w:r>
+    </w:p>
+    <w:p>
+      <w:pPr>
+        <w:pStyle w:val="ListeParagraf"/>
+        <w:numPr>
+          <w:ilvl w:val="0"/>
+          <w:numId w:val="2"/>
+        </w:numPr>
+        <w:tabs>
+          <w:tab w:val="left" w:pos="2995"/>
+          <w:tab w:val="left" w:pos="3110"/>
+          <w:tab w:val="left" w:pos="3295"/>
+        </w:tabs>
+        <w:rPr>
+          <w:rFonts w:ascii="Trebuchet MS" w:hAnsi="Trebuchet MS"/>
+        </w:rPr>
+      </w:pPr>
+      <w:r>
+        <w:rPr>
+          <w:rFonts w:ascii="Trebuchet MS" w:hAnsi="Trebuchet MS"/>
+        </w:rPr>
+        <w:t>İki bilgisayarın haberleşmesi için aynı class’ta olmalıdır.</w:t>
+      </w:r>
+    </w:p>
+    <w:p>
+      <w:pPr>
+        <w:tabs>
+          <w:tab w:val="left" w:pos="2995"/>
+          <w:tab w:val="left" w:pos="3110"/>
+          <w:tab w:val="left" w:pos="3295"/>
+        </w:tabs>
+        <w:jc w:val="center"/>
+        <w:rPr>
+          <w:rFonts w:ascii="Trebuchet MS" w:hAnsi="Trebuchet MS"/>
+        </w:rPr>
+      </w:pPr>
+      <w:r>
+        <w:rPr>
+          <w:rFonts w:ascii="Trebuchet MS" w:hAnsi="Trebuchet MS"/>
+        </w:rPr>
+        <w:t>NETWORK ID VE HOST ID</w:t>
+      </w:r>
+    </w:p>
+    <w:tbl>
+      <w:tblPr>
+        <w:tblStyle w:val="TabloKlavuzu"/>
+        <w:tblW w:w="0" w:type="auto"/>
+        <w:tblLook w:val="04A0" w:firstRow="1" w:lastRow="0" w:firstColumn="1" w:lastColumn="0" w:noHBand="0" w:noVBand="1"/>
+      </w:tblPr>
+      <w:tblGrid>
+        <w:gridCol w:w="1812"/>
+        <w:gridCol w:w="1812"/>
+        <w:gridCol w:w="1813"/>
+        <w:gridCol w:w="1813"/>
+        <w:gridCol w:w="1813"/>
+      </w:tblGrid>
+      <w:tr>
+        <w:tc>
+          <w:tcPr>
+            <w:tcW w:w="1812" w:type="dxa"/>
+          </w:tcPr>
+          <w:p>
+            <w:pPr>
+              <w:tabs>
+                <w:tab w:val="left" w:pos="2995"/>
+                <w:tab w:val="left" w:pos="3110"/>
+                <w:tab w:val="left" w:pos="3295"/>
+              </w:tabs>
+              <w:rPr>
+                <w:rFonts w:ascii="Trebuchet MS" w:hAnsi="Trebuchet MS"/>
+              </w:rPr>
+            </w:pPr>
+            <w:r>
+              <w:rPr>
+                <w:rFonts w:ascii="Trebuchet MS" w:hAnsi="Trebuchet MS"/>
+              </w:rPr>
+              <w:t>Class A</w:t>
+            </w:r>
+          </w:p>
+        </w:tc>
+        <w:tc>
+          <w:tcPr>
+            <w:tcW w:w="1812" w:type="dxa"/>
+          </w:tcPr>
+          <w:p>
+            <w:pPr>
+              <w:tabs>
+                <w:tab w:val="left" w:pos="2995"/>
+                <w:tab w:val="left" w:pos="3110"/>
+                <w:tab w:val="left" w:pos="3295"/>
+              </w:tabs>
+              <w:rPr>
+                <w:rFonts w:ascii="Trebuchet MS" w:hAnsi="Trebuchet MS"/>
+              </w:rPr>
+            </w:pPr>
+            <w:r>
+              <w:rPr>
+                <w:rFonts w:ascii="Trebuchet MS" w:hAnsi="Trebuchet MS"/>
+              </w:rPr>
+              <w:t>… (1. oktet)</w:t>
+            </w:r>
+          </w:p>
+        </w:tc>
+        <w:tc>
+          <w:tcPr>
+            <w:tcW w:w="1813" w:type="dxa"/>
+          </w:tcPr>
+          <w:p>
+            <w:pPr>
+              <w:tabs>
+                <w:tab w:val="left" w:pos="2995"/>
+                <w:tab w:val="left" w:pos="3110"/>
+                <w:tab w:val="left" w:pos="3295"/>
+              </w:tabs>
+              <w:rPr>
+                <w:rFonts w:ascii="Trebuchet MS" w:hAnsi="Trebuchet MS"/>
+              </w:rPr>
+            </w:pPr>
+            <w:r>
+              <w:rPr>
+                <w:rFonts w:ascii="Trebuchet MS" w:hAnsi="Trebuchet MS"/>
+              </w:rPr>
+              <w:t>… (2.oktek)</w:t>
+            </w:r>
+          </w:p>
+        </w:tc>
+        <w:tc>
+          <w:tcPr>
+            <w:tcW w:w="1813" w:type="dxa"/>
+          </w:tcPr>
+          <w:p>
+            <w:pPr>
+              <w:tabs>
+                <w:tab w:val="left" w:pos="2995"/>
+                <w:tab w:val="left" w:pos="3110"/>
+                <w:tab w:val="left" w:pos="3295"/>
+              </w:tabs>
+              <w:rPr>
+                <w:rFonts w:ascii="Trebuchet MS" w:hAnsi="Trebuchet MS"/>
+              </w:rPr>
+            </w:pPr>
+            <w:r>
+              <w:rPr>
+                <w:rFonts w:ascii="Trebuchet MS" w:hAnsi="Trebuchet MS"/>
+              </w:rPr>
+              <w:t>… (3. oktet)</w:t>
+            </w:r>
+          </w:p>
+        </w:tc>
+        <w:tc>
+          <w:tcPr>
+            <w:tcW w:w="1813" w:type="dxa"/>
+          </w:tcPr>
+          <w:p>
+            <w:pPr>
+              <w:tabs>
+                <w:tab w:val="left" w:pos="2995"/>
+                <w:tab w:val="left" w:pos="3110"/>
+                <w:tab w:val="left" w:pos="3295"/>
+              </w:tabs>
+              <w:rPr>
+                <w:rFonts w:ascii="Trebuchet MS" w:hAnsi="Trebuchet MS"/>
+              </w:rPr>
+            </w:pPr>
+            <w:r>
+              <w:rPr>
+                <w:rFonts w:ascii="Trebuchet MS" w:hAnsi="Trebuchet MS"/>
+              </w:rPr>
+              <w:t>… (4. oktet)</w:t>
+            </w:r>
+          </w:p>
+        </w:tc>
+      </w:tr>
+    </w:tbl>
+    <w:p>
+      <w:pPr>
+        <w:tabs>
+          <w:tab w:val="left" w:pos="2995"/>
+          <w:tab w:val="left" w:pos="3110"/>
+          <w:tab w:val="left" w:pos="3295"/>
+        </w:tabs>
+        <w:rPr>
+          <w:rFonts w:ascii="Trebuchet MS" w:hAnsi="Trebuchet MS"/>
+        </w:rPr>
+      </w:pPr>
+      <w:r>
+        <w:rPr>
+          <w:rFonts w:ascii="Trebuchet MS" w:hAnsi="Trebuchet MS"/>
+          <w:noProof/>
+        </w:rPr>
+        <mc:AlternateContent>
+          <mc:Choice Requires="wps">
+            <w:drawing>
+              <wp:anchor distT="0" distB="0" distL="114300" distR="114300" simplePos="0" relativeHeight="251705344" behindDoc="0" locked="0" layoutInCell="1" allowOverlap="1" wp14:anchorId="4ABAB6B2" wp14:editId="4B8B3B45">
+                <wp:simplePos x="0" y="0"/>
+                <wp:positionH relativeFrom="column">
+                  <wp:posOffset>2749854</wp:posOffset>
+                </wp:positionH>
+                <wp:positionV relativeFrom="paragraph">
+                  <wp:posOffset>6957</wp:posOffset>
+                </wp:positionV>
+                <wp:extent cx="2536466" cy="182880"/>
+                <wp:effectExtent l="38100" t="0" r="0" b="45720"/>
+                <wp:wrapNone/>
+                <wp:docPr id="961733157" name="Ok: Aşağı 2"/>
+                <wp:cNvGraphicFramePr/>
+                <a:graphic xmlns:a="http://schemas.openxmlformats.org/drawingml/2006/main">
+                  <a:graphicData uri="http://schemas.microsoft.com/office/word/2010/wordprocessingShape">
+                    <wps:wsp>
+                      <wps:cNvSpPr/>
+                      <wps:spPr>
+                        <a:xfrm>
+                          <a:off x="0" y="0"/>
+                          <a:ext cx="2536466" cy="182880"/>
+                        </a:xfrm>
+                        <a:prstGeom prst="downArrow">
+                          <a:avLst/>
+                        </a:prstGeom>
+                      </wps:spPr>
+                      <wps:style>
+                        <a:lnRef idx="2">
+                          <a:schemeClr val="dk1">
+                            <a:shade val="15000"/>
+                          </a:schemeClr>
+                        </a:lnRef>
+                        <a:fillRef idx="1">
+                          <a:schemeClr val="dk1"/>
+                        </a:fillRef>
+                        <a:effectRef idx="0">
+                          <a:schemeClr val="dk1"/>
+                        </a:effectRef>
+                        <a:fontRef idx="minor">
+                          <a:schemeClr val="lt1"/>
+                        </a:fontRef>
+                      </wps:style>
+                      <wps:bodyPr rot="0" spcFirstLastPara="0" vertOverflow="overflow" horzOverflow="overflow" vert="horz" wrap="square" lIns="91440" tIns="45720" rIns="91440" bIns="45720" numCol="1" spcCol="0" rtlCol="0" fromWordArt="0" anchor="ctr" anchorCtr="0" forceAA="0" compatLnSpc="1">
+                        <a:prstTxWarp prst="textNoShape">
+                          <a:avLst/>
+                        </a:prstTxWarp>
+                        <a:noAutofit/>
+                      </wps:bodyPr>
+                    </wps:wsp>
+                  </a:graphicData>
+                </a:graphic>
+              </wp:anchor>
+            </w:drawing>
+          </mc:Choice>
+          <mc:Fallback>
+            <w:pict>
+              <v:shapetype w14:anchorId="645F7664" id="_x0000_t67" coordsize="21600,21600" o:spt="67" adj="16200,5400" path="m0@0l@1@0@1,0@2,0@2@0,21600@0,10800,21600xe">
+                <v:stroke joinstyle="miter"/>
+                <v:formulas>
+                  <v:f eqn="val #0"/>
+                  <v:f eqn="val #1"/>
+                  <v:f eqn="sum height 0 #1"/>
+                  <v:f eqn="sum 10800 0 #1"/>
+                  <v:f eqn="sum width 0 #0"/>
+                  <v:f eqn="prod @4 @3 10800"/>
+                  <v:f eqn="sum width 0 @5"/>
+                </v:formulas>
+                <v:path o:connecttype="custom" o:connectlocs="10800,0;0,@0;10800,21600;21600,@0" o:connectangles="270,180,90,0" textboxrect="@1,0,@2,@6"/>
+                <v:handles>
+                  <v:h position="#1,#0" xrange="0,10800" yrange="0,21600"/>
+                </v:handles>
+              </v:shapetype>
+              <v:shape id="Ok: Aşağı 2" o:spid="_x0000_s1026" type="#_x0000_t67" style="position:absolute;margin-left:216.5pt;margin-top:.55pt;width:199.7pt;height:14.4pt;z-index:251705344;visibility:visible;mso-wrap-style:square;mso-wrap-distance-left:9pt;mso-wrap-distance-top:0;mso-wrap-distance-right:9pt;mso-wrap-distance-bottom:0;mso-position-horizontal:absolute;mso-position-horizontal-relative:text;mso-position-vertical:absolute;mso-position-vertical-relative:text;v-text-anchor:middle" o:gfxdata="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" adj="10800" fillcolor="black [3200]" strokecolor="black [480]" strokeweight="1pt"/>
+            </w:pict>
+          </mc:Fallback>
+        </mc:AlternateContent>
+      </w:r>
+      <w:r>
+        <w:rPr>
+          <w:rFonts w:ascii="Trebuchet MS" w:hAnsi="Trebuchet MS"/>
+          <w:noProof/>
+        </w:rPr>
+        <mc:AlternateContent>
+          <mc:Choice Requires="wps">
+            <w:drawing>
+              <wp:anchor distT="0" distB="0" distL="114300" distR="114300" simplePos="0" relativeHeight="251704320" behindDoc="0" locked="0" layoutInCell="1" allowOverlap="1" wp14:anchorId="06D7F1CB" wp14:editId="213CC3D4">
+                <wp:simplePos x="0" y="0"/>
+                <wp:positionH relativeFrom="column">
+                  <wp:posOffset>1398132</wp:posOffset>
+                </wp:positionH>
+                <wp:positionV relativeFrom="paragraph">
+                  <wp:posOffset>46714</wp:posOffset>
+                </wp:positionV>
+                <wp:extent cx="667910" cy="230588"/>
+                <wp:effectExtent l="38100" t="0" r="0" b="36195"/>
+                <wp:wrapNone/>
+                <wp:docPr id="2010123759" name="Ok: Aşağı 1"/>
+                <wp:cNvGraphicFramePr/>
+                <a:graphic xmlns:a="http://schemas.openxmlformats.org/drawingml/2006/main">
+                  <a:graphicData uri="http://schemas.microsoft.com/office/word/2010/wordprocessingShape">
+                    <wps:wsp>
+                      <wps:cNvSpPr/>
+                      <wps:spPr>
+                        <a:xfrm>
+                          <a:off x="0" y="0"/>
+                          <a:ext cx="667910" cy="230588"/>
+                        </a:xfrm>
+                        <a:prstGeom prst="downArrow">
+                          <a:avLst/>
+                        </a:prstGeom>
+                      </wps:spPr>
+                      <wps:style>
+                        <a:lnRef idx="2">
+                          <a:schemeClr val="dk1">
+                            <a:shade val="15000"/>
+                          </a:schemeClr>
+                        </a:lnRef>
+                        <a:fillRef idx="1">
+                          <a:schemeClr val="dk1"/>
+                        </a:fillRef>
+                        <a:effectRef idx="0">
+                          <a:schemeClr val="dk1"/>
+                        </a:effectRef>
+                        <a:fontRef idx="minor">
+                          <a:schemeClr val="lt1"/>
+                        </a:fontRef>
+                      </wps:style>
+                      <wps:bodyPr rot="0" spcFirstLastPara="0" vertOverflow="overflow" horzOverflow="overflow" vert="horz" wrap="square" lIns="91440" tIns="45720" rIns="91440" bIns="45720" numCol="1" spcCol="0" rtlCol="0" fromWordArt="0" anchor="ctr" anchorCtr="0" forceAA="0" compatLnSpc="1">
+                        <a:prstTxWarp prst="textNoShape">
+                          <a:avLst/>
+                        </a:prstTxWarp>
+                        <a:noAutofit/>
+                      </wps:bodyPr>
+                    </wps:wsp>
+                  </a:graphicData>
+                </a:graphic>
+              </wp:anchor>
+            </w:drawing>
+          </mc:Choice>
+          <mc:Fallback>
+            <w:pict>
+              <v:shape w14:anchorId="30B2016D" id="Ok: Aşağı 1" o:spid="_x0000_s1026" type="#_x0000_t67" style="position:absolute;margin-left:110.1pt;margin-top:3.7pt;width:52.6pt;height:18.15pt;z-index:251704320;visibility:visible;mso-wrap-style:square;mso-wrap-distance-left:9pt;mso-wrap-distance-top:0;mso-wrap-distance-right:9pt;mso-wrap-distance-bottom:0;mso-position-horizontal:absolute;mso-position-horizontal-relative:text;mso-position-vertical:absolute;mso-position-vertical-relative:text;v-text-anchor:middle" o:gfxdata="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" adj="10800" fillcolor="black [3200]" strokecolor="black [480]" strokeweight="1pt"/>
+            </w:pict>
+          </mc:Fallback>
+        </mc:AlternateContent>
+      </w:r>
+    </w:p>
+    <w:p>
+      <w:pPr>
+        <w:tabs>
+          <w:tab w:val="left" w:pos="2517"/>
+          <w:tab w:val="left" w:pos="5898"/>
+        </w:tabs>
+        <w:rPr>
+          <w:rFonts w:ascii="Trebuchet MS" w:hAnsi="Trebuchet MS"/>
+        </w:rPr>
+      </w:pPr>
+      <w:r>
+        <w:rPr>
+          <w:rFonts w:ascii="Trebuchet MS" w:hAnsi="Trebuchet MS"/>
+        </w:rPr>
+        <w:t xml:space="preserve">                                 Network ID</w:t>
+      </w:r>
+      <w:r>
+        <w:rPr>
+          <w:rFonts w:ascii="Trebuchet MS" w:hAnsi="Trebuchet MS"/>
+        </w:rPr>
+        <w:tab/>
+        <w:t>Host ID</w:t>
+      </w:r>
+    </w:p>
+    <w:tbl>
+      <w:tblPr>
+        <w:tblStyle w:val="TabloKlavuzu"/>
+        <w:tblW w:w="0" w:type="auto"/>
+        <w:tblLook w:val="04A0" w:firstRow="1" w:lastRow="0" w:firstColumn="1" w:lastColumn="0" w:noHBand="0" w:noVBand="1"/>
+      </w:tblPr>
+      <w:tblGrid>
+        <w:gridCol w:w="1812"/>
+        <w:gridCol w:w="1812"/>
+        <w:gridCol w:w="1813"/>
+        <w:gridCol w:w="1813"/>
+        <w:gridCol w:w="1813"/>
+      </w:tblGrid>
+      <w:tr>
+        <w:tc>
+          <w:tcPr>
+            <w:tcW w:w="1812" w:type="dxa"/>
+          </w:tcPr>
+          <w:p>
+            <w:pPr>
+              <w:tabs>
+                <w:tab w:val="left" w:pos="2517"/>
+                <w:tab w:val="left" w:pos="5898"/>
+              </w:tabs>
+              <w:rPr>
+                <w:rFonts w:ascii="Trebuchet MS" w:hAnsi="Trebuchet MS"/>
+              </w:rPr>
+            </w:pPr>
+            <w:r>
+              <w:rPr>
+                <w:rFonts w:ascii="Trebuchet MS" w:hAnsi="Trebuchet MS"/>
+              </w:rPr>
+              <w:t>Class B</w:t>
+            </w:r>
+          </w:p>
+        </w:tc>
+        <w:tc>
+          <w:tcPr>
+            <w:tcW w:w="1812" w:type="dxa"/>
+          </w:tcPr>
+          <w:p>
+            <w:pPr>
+              <w:tabs>
+                <w:tab w:val="left" w:pos="2517"/>
+                <w:tab w:val="left" w:pos="5898"/>
+              </w:tabs>
+              <w:rPr>
+                <w:rFonts w:ascii="Trebuchet MS" w:hAnsi="Trebuchet MS"/>
+              </w:rPr>
+            </w:pPr>
+            <w:r>
+              <w:rPr>
+                <w:rFonts w:ascii="Trebuchet MS" w:hAnsi="Trebuchet MS"/>
+              </w:rPr>
+              <w:t>1.oktet</w:t>
+            </w:r>
+          </w:p>
+        </w:tc>
+        <w:tc>
+          <w:tcPr>
+            <w:tcW w:w="1813" w:type="dxa"/>
+          </w:tcPr>
+          <w:p>
+            <w:pPr>
+              <w:tabs>
+                <w:tab w:val="left" w:pos="2517"/>
+                <w:tab w:val="left" w:pos="5898"/>
+              </w:tabs>
+              <w:rPr>
+                <w:rFonts w:ascii="Trebuchet MS" w:hAnsi="Trebuchet MS"/>
+              </w:rPr>
+            </w:pPr>
+            <w:r>
+              <w:rPr>
+                <w:rFonts w:ascii="Trebuchet MS" w:hAnsi="Trebuchet MS"/>
+              </w:rPr>
+              <w:t>2.oktet</w:t>
+            </w:r>
+          </w:p>
+        </w:tc>
+        <w:tc>
+          <w:tcPr>
+            <w:tcW w:w="1813" w:type="dxa"/>
+          </w:tcPr>
+          <w:p>
+            <w:pPr>
+              <w:tabs>
+                <w:tab w:val="left" w:pos="2517"/>
+                <w:tab w:val="left" w:pos="5898"/>
+              </w:tabs>
+              <w:rPr>
+                <w:rFonts w:ascii="Trebuchet MS" w:hAnsi="Trebuchet MS"/>
+              </w:rPr>
+            </w:pPr>
+            <w:r>
+              <w:rPr>
+                <w:rFonts w:ascii="Trebuchet MS" w:hAnsi="Trebuchet MS"/>
+              </w:rPr>
+              <w:t>3.oktet</w:t>
+            </w:r>
+          </w:p>
+        </w:tc>
+        <w:tc>
+          <w:tcPr>
+            <w:tcW w:w="1813" w:type="dxa"/>
+          </w:tcPr>
+          <w:p>
+            <w:pPr>
+              <w:tabs>
+                <w:tab w:val="left" w:pos="2517"/>
+                <w:tab w:val="left" w:pos="5898"/>
+              </w:tabs>
+              <w:rPr>
+                <w:rFonts w:ascii="Trebuchet MS" w:hAnsi="Trebuchet MS"/>
+              </w:rPr>
+            </w:pPr>
+            <w:r>
+              <w:rPr>
+                <w:rFonts w:ascii="Trebuchet MS" w:hAnsi="Trebuchet MS"/>
+              </w:rPr>
+              <w:t>4.oktet</w:t>
+            </w:r>
+          </w:p>
+        </w:tc>
+      </w:tr>
+    </w:tbl>
+    <w:p>
+      <w:pPr>
+        <w:tabs>
+          <w:tab w:val="left" w:pos="2517"/>
+          <w:tab w:val="left" w:pos="5898"/>
+        </w:tabs>
+        <w:rPr>
+          <w:rFonts w:ascii="Trebuchet MS" w:hAnsi="Trebuchet MS"/>
+        </w:rPr>
+      </w:pPr>
+      <w:r>
+        <w:rPr>
+          <w:rFonts w:ascii="Trebuchet MS" w:hAnsi="Trebuchet MS"/>
+          <w:noProof/>
+        </w:rPr>
+        <mc:AlternateContent>
+          <mc:Choice Requires="wps">
+            <w:drawing>
+              <wp:anchor distT="0" distB="0" distL="114300" distR="114300" simplePos="0" relativeHeight="251709440" behindDoc="0" locked="0" layoutInCell="1" allowOverlap="1" wp14:anchorId="244E43F4" wp14:editId="44564078">
+                <wp:simplePos x="0" y="0"/>
+                <wp:positionH relativeFrom="column">
+                  <wp:posOffset>4602508</wp:posOffset>
+                </wp:positionH>
+                <wp:positionV relativeFrom="paragraph">
+                  <wp:posOffset>89645</wp:posOffset>
+                </wp:positionV>
+                <wp:extent cx="0" cy="262255"/>
+                <wp:effectExtent l="76200" t="0" r="57150" b="61595"/>
+                <wp:wrapNone/>
+                <wp:docPr id="407609415" name="Düz Ok Bağlayıcısı 7"/>
+                <wp:cNvGraphicFramePr/>
+                <a:graphic xmlns:a="http://schemas.openxmlformats.org/drawingml/2006/main">
+                  <a:graphicData uri="http://schemas.microsoft.com/office/word/2010/wordprocessingShape">
+                    <wps:wsp>
+                      <wps:cNvCnPr/>
+                      <wps:spPr>
+                        <a:xfrm>
+                          <a:off x="0" y="0"/>
+                          <a:ext cx="0" cy="262255"/>
+                        </a:xfrm>
+                        <a:prstGeom prst="straightConnector1">
+                          <a:avLst/>
+                        </a:prstGeom>
+                        <a:ln>
+                          <a:tailEnd type="triangle"/>
+                        </a:ln>
+                      </wps:spPr>
+                      <wps:style>
+                        <a:lnRef idx="1">
+                          <a:schemeClr val="dk1"/>
+                        </a:lnRef>
+                        <a:fillRef idx="0">
+                          <a:schemeClr val="dk1"/>
+                        </a:fillRef>
+                        <a:effectRef idx="0">
+                          <a:schemeClr val="dk1"/>
+                        </a:effectRef>
+                        <a:fontRef idx="minor">
+                          <a:schemeClr val="tx1"/>
+                        </a:fontRef>
+                      </wps:style>
+                      <wps:bodyPr/>
+                    </wps:wsp>
+                  </a:graphicData>
+                </a:graphic>
+              </wp:anchor>
+            </w:drawing>
+          </mc:Choice>
+          <mc:Fallback>
+            <w:pict>
+              <v:shapetype w14:anchorId="70492E85" id="_x0000_t32" coordsize="21600,21600" o:spt="32" o:oned="t" path="m,l21600,21600e" filled="f">
+                <v:path arrowok="t" fillok="f" o:connecttype="none"/>
+                <o:lock v:ext="edit" shapetype="t"/>
+              </v:shapetype>
+              <v:shape id="Düz Ok Bağlayıcısı 7" o:spid="_x0000_s1026" type="#_x0000_t32" style="position:absolute;margin-left:362.4pt;margin-top:7.05pt;width:0;height:20.65pt;z-index:251709440;visibility:visible;mso-wrap-style:square;mso-wrap-distance-left:9pt;mso-wrap-distance-top:0;mso-wrap-distance-right:9pt;mso-wrap-distance-bottom:0;mso-position-horizontal:absolute;mso-position-horizontal-relative:text;mso-position-vertical:absolute;mso-position-vertical-relative:text" o:gfxdata="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" strokecolor="black [3200]" strokeweight=".5pt">
+                <v:stroke endarrow="block" joinstyle="miter"/>
+              </v:shape>
+            </w:pict>
+          </mc:Fallback>
+        </mc:AlternateContent>
+      </w:r>
+      <w:r>
+        <w:rPr>
+          <w:rFonts w:ascii="Trebuchet MS" w:hAnsi="Trebuchet MS"/>
+          <w:noProof/>
+        </w:rPr>
+        <mc:AlternateContent>
+          <mc:Choice Requires="wps">
+            <w:drawing>
+              <wp:anchor distT="0" distB="0" distL="114300" distR="114300" simplePos="0" relativeHeight="251708416" behindDoc="0" locked="0" layoutInCell="1" allowOverlap="1" wp14:anchorId="3CF21B2F" wp14:editId="3BF409F8">
+                <wp:simplePos x="0" y="0"/>
+                <wp:positionH relativeFrom="column">
+                  <wp:posOffset>3521130</wp:posOffset>
+                </wp:positionH>
+                <wp:positionV relativeFrom="paragraph">
+                  <wp:posOffset>18084</wp:posOffset>
+                </wp:positionV>
+                <wp:extent cx="2154804" cy="71120"/>
+                <wp:effectExtent l="0" t="0" r="17145" b="24130"/>
+                <wp:wrapNone/>
+                <wp:docPr id="1794460374" name="Dikdörtgen 6"/>
+                <wp:cNvGraphicFramePr/>
+                <a:graphic xmlns:a="http://schemas.openxmlformats.org/drawingml/2006/main">
+                  <a:graphicData uri="http://schemas.microsoft.com/office/word/2010/wordprocessingShape">
+                    <wps:wsp>
+                      <wps:cNvSpPr/>
+                      <wps:spPr>
+                        <a:xfrm>
+                          <a:off x="0" y="0"/>
+                          <a:ext cx="2154804" cy="71120"/>
+                        </a:xfrm>
+                        <a:prstGeom prst="rect">
+                          <a:avLst/>
+                        </a:prstGeom>
+                      </wps:spPr>
+                      <wps:style>
+                        <a:lnRef idx="2">
+                          <a:schemeClr val="dk1">
+                            <a:shade val="15000"/>
+                          </a:schemeClr>
+                        </a:lnRef>
+                        <a:fillRef idx="1">
+                          <a:schemeClr val="dk1"/>
+                        </a:fillRef>
+                        <a:effectRef idx="0">
+                          <a:schemeClr val="dk1"/>
+                        </a:effectRef>
+                        <a:fontRef idx="minor">
+                          <a:schemeClr val="lt1"/>
+                        </a:fontRef>
+                      </wps:style>
+                      <wps:bodyPr rot="0" spcFirstLastPara="0" vertOverflow="overflow" horzOverflow="overflow" vert="horz" wrap="square" lIns="91440" tIns="45720" rIns="91440" bIns="45720" numCol="1" spcCol="0" rtlCol="0" fromWordArt="0" anchor="ctr" anchorCtr="0" forceAA="0" compatLnSpc="1">
+                        <a:prstTxWarp prst="textNoShape">
+                          <a:avLst/>
+                        </a:prstTxWarp>
+                        <a:noAutofit/>
+                      </wps:bodyPr>
+                    </wps:wsp>
+                  </a:graphicData>
+                </a:graphic>
+              </wp:anchor>
+            </w:drawing>
+          </mc:Choice>
+          <mc:Fallback>
+            <w:pict>
+              <v:rect w14:anchorId="320826D3" id="Dikdörtgen 6" o:spid="_x0000_s1026" style="position:absolute;margin-left:277.25pt;margin-top:1.4pt;width:169.65pt;height:5.6pt;z-index:251708416;visibility:visible;mso-wrap-style:square;mso-wrap-distance-left:9pt;mso-wrap-distance-top:0;mso-wrap-distance-right:9pt;mso-wrap-distance-bottom:0;mso-position-horizontal:absolute;mso-position-horizontal-relative:text;mso-position-vertical:absolute;mso-position-vertical-relative:text;v-text-anchor:middle" o:gfxdata="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" fillcolor="black [3200]" strokecolor="black [480]" strokeweight="1pt"/>
+            </w:pict>
+          </mc:Fallback>
+        </mc:AlternateContent>
+      </w:r>
+      <w:r>
+        <w:rPr>
+          <w:rFonts w:ascii="Trebuchet MS" w:hAnsi="Trebuchet MS"/>
+          <w:noProof/>
+        </w:rPr>
+        <mc:AlternateContent>
+          <mc:Choice Requires="wps">
+            <w:drawing>
+              <wp:anchor distT="0" distB="0" distL="114300" distR="114300" simplePos="0" relativeHeight="251707392" behindDoc="0" locked="0" layoutInCell="1" allowOverlap="1" wp14:anchorId="35D051B0" wp14:editId="1C2F48C9">
+                <wp:simplePos x="0" y="0"/>
+                <wp:positionH relativeFrom="column">
+                  <wp:posOffset>2288540</wp:posOffset>
+                </wp:positionH>
+                <wp:positionV relativeFrom="paragraph">
+                  <wp:posOffset>88652</wp:posOffset>
+                </wp:positionV>
+                <wp:extent cx="0" cy="262393"/>
+                <wp:effectExtent l="76200" t="0" r="57150" b="61595"/>
+                <wp:wrapNone/>
+                <wp:docPr id="1149027288" name="Düz Ok Bağlayıcısı 5"/>
+                <wp:cNvGraphicFramePr/>
+                <a:graphic xmlns:a="http://schemas.openxmlformats.org/drawingml/2006/main">
+                  <a:graphicData uri="http://schemas.microsoft.com/office/word/2010/wordprocessingShape">
+                    <wps:wsp>
+                      <wps:cNvCnPr/>
+                      <wps:spPr>
+                        <a:xfrm>
+                          <a:off x="0" y="0"/>
+                          <a:ext cx="0" cy="262393"/>
+                        </a:xfrm>
+                        <a:prstGeom prst="straightConnector1">
+                          <a:avLst/>
+                        </a:prstGeom>
+                        <a:ln>
+                          <a:tailEnd type="triangle"/>
+                        </a:ln>
+                      </wps:spPr>
+                      <wps:style>
+                        <a:lnRef idx="1">
+                          <a:schemeClr val="dk1"/>
+                        </a:lnRef>
+                        <a:fillRef idx="0">
+                          <a:schemeClr val="dk1"/>
+                        </a:fillRef>
+                        <a:effectRef idx="0">
+                          <a:schemeClr val="dk1"/>
+                        </a:effectRef>
+                        <a:fontRef idx="minor">
+                          <a:schemeClr val="tx1"/>
+                        </a:fontRef>
+                      </wps:style>
+                      <wps:bodyPr/>
+                    </wps:wsp>
+                  </a:graphicData>
+                </a:graphic>
+              </wp:anchor>
+            </w:drawing>
+          </mc:Choice>
+          <mc:Fallback>
+            <w:pict>
+              <v:shape w14:anchorId="6566C16C" id="Düz Ok Bağlayıcısı 5" o:spid="_x0000_s1026" type="#_x0000_t32" style="position:absolute;margin-left:180.2pt;margin-top:7pt;width:0;height:20.65pt;z-index:251707392;visibility:visible;mso-wrap-style:square;mso-wrap-distance-left:9pt;mso-wrap-distance-top:0;mso-wrap-distance-right:9pt;mso-wrap-distance-bottom:0;mso-position-horizontal:absolute;mso-position-horizontal-relative:text;mso-position-vertical:absolute;mso-position-vertical-relative:text" o:gfxdata="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" strokecolor="black [3200]" strokeweight=".5pt">
+                <v:stroke endarrow="block" joinstyle="miter"/>
+              </v:shape>
+            </w:pict>
+          </mc:Fallback>
+        </mc:AlternateContent>
+      </w:r>
+      <w:r>
+        <w:rPr>
+          <w:rFonts w:ascii="Trebuchet MS" w:hAnsi="Trebuchet MS"/>
+          <w:noProof/>
+        </w:rPr>
+        <mc:AlternateContent>
+          <mc:Choice Requires="wps">
+            <w:drawing>
+              <wp:anchor distT="0" distB="0" distL="114300" distR="114300" simplePos="0" relativeHeight="251706368" behindDoc="0" locked="0" layoutInCell="1" allowOverlap="1" wp14:anchorId="0E064AF2" wp14:editId="5D080AC1">
+                <wp:simplePos x="0" y="0"/>
+                <wp:positionH relativeFrom="column">
+                  <wp:posOffset>1159593</wp:posOffset>
+                </wp:positionH>
+                <wp:positionV relativeFrom="paragraph">
+                  <wp:posOffset>18084</wp:posOffset>
+                </wp:positionV>
+                <wp:extent cx="2266122" cy="71561"/>
+                <wp:effectExtent l="0" t="0" r="20320" b="24130"/>
+                <wp:wrapNone/>
+                <wp:docPr id="1238979546" name="Dikdörtgen 4"/>
+                <wp:cNvGraphicFramePr/>
+                <a:graphic xmlns:a="http://schemas.openxmlformats.org/drawingml/2006/main">
+                  <a:graphicData uri="http://schemas.microsoft.com/office/word/2010/wordprocessingShape">
+                    <wps:wsp>
+                      <wps:cNvSpPr/>
+                      <wps:spPr>
+                        <a:xfrm>
+                          <a:off x="0" y="0"/>
+                          <a:ext cx="2266122" cy="71561"/>
+                        </a:xfrm>
+                        <a:prstGeom prst="rect">
+                          <a:avLst/>
+                        </a:prstGeom>
+                      </wps:spPr>
+                      <wps:style>
+                        <a:lnRef idx="2">
+                          <a:schemeClr val="dk1">
+                            <a:shade val="15000"/>
+                          </a:schemeClr>
+                        </a:lnRef>
+                        <a:fillRef idx="1">
+                          <a:schemeClr val="dk1"/>
+                        </a:fillRef>
+                        <a:effectRef idx="0">
+                          <a:schemeClr val="dk1"/>
+                        </a:effectRef>
+                        <a:fontRef idx="minor">
+                          <a:schemeClr val="lt1"/>
+                        </a:fontRef>
+                      </wps:style>
+                      <wps:bodyPr rot="0" spcFirstLastPara="0" vertOverflow="overflow" horzOverflow="overflow" vert="horz" wrap="square" lIns="91440" tIns="45720" rIns="91440" bIns="45720" numCol="1" spcCol="0" rtlCol="0" fromWordArt="0" anchor="ctr" anchorCtr="0" forceAA="0" compatLnSpc="1">
+                        <a:prstTxWarp prst="textNoShape">
+                          <a:avLst/>
+                        </a:prstTxWarp>
+                        <a:noAutofit/>
+                      </wps:bodyPr>
+                    </wps:wsp>
+                  </a:graphicData>
+                </a:graphic>
+              </wp:anchor>
+            </w:drawing>
+          </mc:Choice>
+          <mc:Fallback>
+            <w:pict>
+              <v:rect w14:anchorId="1F9280D4" id="Dikdörtgen 4" o:spid="_x0000_s1026" style="position:absolute;margin-left:91.3pt;margin-top:1.4pt;width:178.45pt;height:5.65pt;z-index:251706368;visibility:visible;mso-wrap-style:square;mso-wrap-distance-left:9pt;mso-wrap-distance-top:0;mso-wrap-distance-right:9pt;mso-wrap-distance-bottom:0;mso-position-horizontal:absolute;mso-position-horizontal-relative:text;mso-position-vertical:absolute;mso-position-vertical-relative:text;v-text-anchor:middle" o:gfxdata="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" fillcolor="black [3200]" strokecolor="black [480]" strokeweight="1pt"/>
+            </w:pict>
+          </mc:Fallback>
+        </mc:AlternateContent>
+      </w:r>
+    </w:p>
+    <w:p>
+      <w:pPr>
+        <w:tabs>
+          <w:tab w:val="left" w:pos="2955"/>
+          <w:tab w:val="left" w:pos="6762"/>
+        </w:tabs>
+        <w:rPr>
+          <w:rFonts w:ascii="Trebuchet MS" w:hAnsi="Trebuchet MS"/>
+        </w:rPr>
+      </w:pPr>
+      <w:r>
+        <w:rPr>
+          <w:rFonts w:ascii="Trebuchet MS" w:hAnsi="Trebuchet MS"/>
+        </w:rPr>
+        <w:tab/>
+        <w:t>Network ID</w:t>
+      </w:r>
+      <w:r>
+        <w:rPr>
+          <w:rFonts w:ascii="Trebuchet MS" w:hAnsi="Trebuchet MS"/>
+        </w:rPr>
+        <w:tab/>
+        <w:t>Host  ID</w:t>
+      </w:r>
+    </w:p>
+    <w:tbl>
+      <w:tblPr>
+        <w:tblStyle w:val="TabloKlavuzu"/>
+        <w:tblW w:w="0" w:type="auto"/>
+        <w:tblLook w:val="04A0" w:firstRow="1" w:lastRow="0" w:firstColumn="1" w:lastColumn="0" w:noHBand="0" w:noVBand="1"/>
+      </w:tblPr>
+      <w:tblGrid>
+        <w:gridCol w:w="1812"/>
+        <w:gridCol w:w="1812"/>
+        <w:gridCol w:w="1813"/>
+        <w:gridCol w:w="1813"/>
+        <w:gridCol w:w="1813"/>
+      </w:tblGrid>
+      <w:tr>
+        <w:tc>
+          <w:tcPr>
+            <w:tcW w:w="1812" w:type="dxa"/>
+          </w:tcPr>
+          <w:p>
+            <w:pPr>
+              <w:tabs>
+                <w:tab w:val="left" w:pos="2955"/>
+                <w:tab w:val="left" w:pos="6762"/>
+              </w:tabs>
+              <w:rPr>
+                <w:rFonts w:ascii="Trebuchet MS" w:hAnsi="Trebuchet MS"/>
+              </w:rPr>
+            </w:pPr>
+            <w:r>
+              <w:rPr>
+                <w:rFonts w:ascii="Trebuchet MS" w:hAnsi="Trebuchet MS"/>
+              </w:rPr>
+              <w:t>Class C</w:t>
+            </w:r>
+          </w:p>
+        </w:tc>
+        <w:tc>
+          <w:tcPr>
+            <w:tcW w:w="1812" w:type="dxa"/>
+          </w:tcPr>
+          <w:p>
+            <w:pPr>
+              <w:tabs>
+                <w:tab w:val="left" w:pos="2955"/>
+                <w:tab w:val="left" w:pos="6762"/>
+              </w:tabs>
+              <w:rPr>
+                <w:rFonts w:ascii="Trebuchet MS" w:hAnsi="Trebuchet MS"/>
+              </w:rPr>
+            </w:pPr>
+            <w:r>
+              <w:rPr>
+                <w:rFonts w:ascii="Trebuchet MS" w:hAnsi="Trebuchet MS"/>
+              </w:rPr>
+              <w:t>1.oktet</w:t>
+            </w:r>
+          </w:p>
+        </w:tc>
+        <w:tc>
+          <w:tcPr>
+            <w:tcW w:w="1813" w:type="dxa"/>
+          </w:tcPr>
+          <w:p>
+            <w:pPr>
+              <w:tabs>
+                <w:tab w:val="left" w:pos="2955"/>
+                <w:tab w:val="left" w:pos="6762"/>
+              </w:tabs>
+              <w:rPr>
+                <w:rFonts w:ascii="Trebuchet MS" w:hAnsi="Trebuchet MS"/>
+              </w:rPr>
+            </w:pPr>
+            <w:r>
+              <w:rPr>
+                <w:rFonts w:ascii="Trebuchet MS" w:hAnsi="Trebuchet MS"/>
+              </w:rPr>
+              <w:t>2.oktet</w:t>
+            </w:r>
+          </w:p>
+        </w:tc>
+        <w:tc>
+          <w:tcPr>
+            <w:tcW w:w="1813" w:type="dxa"/>
+          </w:tcPr>
+          <w:p>
+            <w:pPr>
+              <w:tabs>
+                <w:tab w:val="left" w:pos="2955"/>
+                <w:tab w:val="left" w:pos="6762"/>
+              </w:tabs>
+              <w:rPr>
+                <w:rFonts w:ascii="Trebuchet MS" w:hAnsi="Trebuchet MS"/>
+              </w:rPr>
+            </w:pPr>
+            <w:r>
+              <w:rPr>
+                <w:rFonts w:ascii="Trebuchet MS" w:hAnsi="Trebuchet MS"/>
+              </w:rPr>
+              <w:t>3.oktek</w:t>
+            </w:r>
+          </w:p>
+        </w:tc>
+        <w:tc>
+          <w:tcPr>
+            <w:tcW w:w="1813" w:type="dxa"/>
+          </w:tcPr>
+          <w:p>
+            <w:pPr>
+              <w:tabs>
+                <w:tab w:val="left" w:pos="2955"/>
+                <w:tab w:val="left" w:pos="6762"/>
+              </w:tabs>
+              <w:rPr>
+                <w:rFonts w:ascii="Trebuchet MS" w:hAnsi="Trebuchet MS"/>
+              </w:rPr>
+            </w:pPr>
+            <w:r>
+              <w:rPr>
+                <w:rFonts w:ascii="Trebuchet MS" w:hAnsi="Trebuchet MS"/>
+              </w:rPr>
+              <w:t>4.oktet</w:t>
+            </w:r>
+          </w:p>
+        </w:tc>
+      </w:tr>
+    </w:tbl>
+    <w:p>
+      <w:pPr>
+        <w:tabs>
+          <w:tab w:val="left" w:pos="2955"/>
+          <w:tab w:val="left" w:pos="6762"/>
+        </w:tabs>
+        <w:rPr>
+          <w:rFonts w:ascii="Trebuchet MS" w:hAnsi="Trebuchet MS"/>
+        </w:rPr>
+      </w:pPr>
+      <w:r>
+        <w:rPr>
+          <w:rFonts w:ascii="Trebuchet MS" w:hAnsi="Trebuchet MS"/>
+          <w:noProof/>
+        </w:rPr>
+        <mc:AlternateContent>
+          <mc:Choice Requires="wps">
+            <w:drawing>
+              <wp:anchor distT="0" distB="0" distL="114300" distR="114300" simplePos="0" relativeHeight="251714560" behindDoc="0" locked="0" layoutInCell="1" allowOverlap="1" wp14:anchorId="7E9D6444" wp14:editId="2C4FEB47">
+                <wp:simplePos x="0" y="0"/>
+                <wp:positionH relativeFrom="column">
+                  <wp:posOffset>5223510</wp:posOffset>
+                </wp:positionH>
+                <wp:positionV relativeFrom="paragraph">
+                  <wp:posOffset>48564</wp:posOffset>
+                </wp:positionV>
+                <wp:extent cx="0" cy="262255"/>
+                <wp:effectExtent l="76200" t="0" r="57150" b="61595"/>
+                <wp:wrapNone/>
+                <wp:docPr id="854655981" name="Düz Ok Bağlayıcısı 7"/>
+                <wp:cNvGraphicFramePr/>
+                <a:graphic xmlns:a="http://schemas.openxmlformats.org/drawingml/2006/main">
+                  <a:graphicData uri="http://schemas.microsoft.com/office/word/2010/wordprocessingShape">
+                    <wps:wsp>
+                      <wps:cNvCnPr/>
+                      <wps:spPr>
+                        <a:xfrm>
+                          <a:off x="0" y="0"/>
+                          <a:ext cx="0" cy="262255"/>
+                        </a:xfrm>
+                        <a:prstGeom prst="straightConnector1">
+                          <a:avLst/>
+                        </a:prstGeom>
+                        <a:ln>
+                          <a:tailEnd type="triangle"/>
+                        </a:ln>
+                      </wps:spPr>
+                      <wps:style>
+                        <a:lnRef idx="1">
+                          <a:schemeClr val="dk1"/>
+                        </a:lnRef>
+                        <a:fillRef idx="0">
+                          <a:schemeClr val="dk1"/>
+                        </a:fillRef>
+                        <a:effectRef idx="0">
+                          <a:schemeClr val="dk1"/>
+                        </a:effectRef>
+                        <a:fontRef idx="minor">
+                          <a:schemeClr val="tx1"/>
+                        </a:fontRef>
+                      </wps:style>
+                      <wps:bodyPr/>
+                    </wps:wsp>
+                  </a:graphicData>
+                </a:graphic>
+              </wp:anchor>
+            </w:drawing>
+          </mc:Choice>
+          <mc:Fallback>
+            <w:pict>
+              <v:shape w14:anchorId="30EBE968" id="Düz Ok Bağlayıcısı 7" o:spid="_x0000_s1026" type="#_x0000_t32" style="position:absolute;margin-left:411.3pt;margin-top:3.8pt;width:0;height:20.65pt;z-index:251714560;visibility:visible;mso-wrap-style:square;mso-wrap-distance-left:9pt;mso-wrap-distance-top:0;mso-wrap-distance-right:9pt;mso-wrap-distance-bottom:0;mso-position-horizontal:absolute;mso-position-horizontal-relative:text;mso-position-vertical:absolute;mso-position-vertical-relative:text" o:gfxdata="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" strokecolor="black [3200]" strokeweight=".5pt">
+                <v:stroke endarrow="block" joinstyle="miter"/>
+              </v:shape>
+            </w:pict>
+          </mc:Fallback>
+        </mc:AlternateContent>
+      </w:r>
+      <w:r>
+        <w:rPr>
+          <w:rFonts w:ascii="Trebuchet MS" w:hAnsi="Trebuchet MS"/>
+          <w:noProof/>
+        </w:rPr>
+        <mc:AlternateContent>
+          <mc:Choice Requires="wps">
+            <w:drawing>
+              <wp:anchor distT="0" distB="0" distL="114300" distR="114300" simplePos="0" relativeHeight="251713536" behindDoc="0" locked="0" layoutInCell="1" allowOverlap="1" wp14:anchorId="2E024954" wp14:editId="334CF48B">
+                <wp:simplePos x="0" y="0"/>
+                <wp:positionH relativeFrom="column">
+                  <wp:posOffset>4674042</wp:posOffset>
+                </wp:positionH>
+                <wp:positionV relativeFrom="paragraph">
+                  <wp:posOffset>33711</wp:posOffset>
+                </wp:positionV>
+                <wp:extent cx="1001865" cy="45719"/>
+                <wp:effectExtent l="0" t="0" r="27305" b="12065"/>
+                <wp:wrapNone/>
+                <wp:docPr id="241863079" name="Dikdörtgen 6"/>
+                <wp:cNvGraphicFramePr/>
+                <a:graphic xmlns:a="http://schemas.openxmlformats.org/drawingml/2006/main">
+                  <a:graphicData uri="http://schemas.microsoft.com/office/word/2010/wordprocessingShape">
+                    <wps:wsp>
+                      <wps:cNvSpPr/>
+                      <wps:spPr>
+                        <a:xfrm flipV="1">
+                          <a:off x="0" y="0"/>
+                          <a:ext cx="1001865" cy="45719"/>
+                        </a:xfrm>
+                        <a:prstGeom prst="rect">
+                          <a:avLst/>
+                        </a:prstGeom>
+                      </wps:spPr>
+                      <wps:style>
+                        <a:lnRef idx="2">
+                          <a:schemeClr val="dk1">
+                            <a:shade val="15000"/>
+                          </a:schemeClr>
+                        </a:lnRef>
+                        <a:fillRef idx="1">
+                          <a:schemeClr val="dk1"/>
+                        </a:fillRef>
+                        <a:effectRef idx="0">
+                          <a:schemeClr val="dk1"/>
+                        </a:effectRef>
+                        <a:fontRef idx="minor">
+                          <a:schemeClr val="lt1"/>
+                        </a:fontRef>
+                      </wps:style>
+                      <wps:bodyPr rot="0" spcFirstLastPara="0" vertOverflow="overflow" horzOverflow="overflow" vert="horz" wrap="square" lIns="91440" tIns="45720" rIns="91440" bIns="45720" numCol="1" spcCol="0" rtlCol="0" fromWordArt="0" anchor="ctr" anchorCtr="0" forceAA="0" compatLnSpc="1">
+                        <a:prstTxWarp prst="textNoShape">
+                          <a:avLst/>
+                        </a:prstTxWarp>
+                        <a:noAutofit/>
+                      </wps:bodyPr>
+                    </wps:wsp>
+                  </a:graphicData>
+                </a:graphic>
+                <wp14:sizeRelH relativeFrom="margin">
+                  <wp14:pctWidth>0</wp14:pctWidth>
+                </wp14:sizeRelH>
+                <wp14:sizeRelV relativeFrom="margin">
+                  <wp14:pctHeight>0</wp14:pctHeight>
+                </wp14:sizeRelV>
+              </wp:anchor>
+            </w:drawing>
+          </mc:Choice>
+          <mc:Fallback>
+            <w:pict>
+              <v:rect w14:anchorId="7B0E8C31" id="Dikdörtgen 6" o:spid="_x0000_s1026" style="position:absolute;margin-left:368.05pt;margin-top:2.65pt;width:78.9pt;height:3.6pt;flip:y;z-index:251713536;visibility:visible;mso-wrap-style:square;mso-width-percent:0;mso-height-percent:0;mso-wrap-distance-left:9pt;mso-wrap-distance-top:0;mso-wrap-distance-right:9pt;mso-wrap-distance-bottom:0;mso-position-horizontal:absolute;mso-position-horizontal-relative:text;mso-position-vertical:absolute;mso-position-vertical-relative:text;mso-width-percent:0;mso-height-percent:0;mso-width-relative:margin;mso-height-relative:margin;v-text-anchor:middle" o:gfxdata="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" fillcolor="black [3200]" strokecolor="black [480]" strokeweight="1pt"/>
+            </w:pict>
+          </mc:Fallback>
+        </mc:AlternateContent>
+      </w:r>
+      <w:r>
+        <w:rPr>
+          <w:rFonts w:ascii="Trebuchet MS" w:hAnsi="Trebuchet MS"/>
+          <w:noProof/>
+        </w:rPr>
+        <mc:AlternateContent>
+          <mc:Choice Requires="wps">
+            <w:drawing>
+              <wp:anchor distT="0" distB="0" distL="114300" distR="114300" simplePos="0" relativeHeight="251711488" behindDoc="0" locked="0" layoutInCell="1" allowOverlap="1" wp14:anchorId="307603EC" wp14:editId="1625A402">
+                <wp:simplePos x="0" y="0"/>
+                <wp:positionH relativeFrom="column">
+                  <wp:posOffset>2805513</wp:posOffset>
+                </wp:positionH>
+                <wp:positionV relativeFrom="paragraph">
+                  <wp:posOffset>100634</wp:posOffset>
+                </wp:positionV>
+                <wp:extent cx="0" cy="230726"/>
+                <wp:effectExtent l="76200" t="0" r="57150" b="55245"/>
+                <wp:wrapNone/>
+                <wp:docPr id="1823657004" name="Düz Ok Bağlayıcısı 9"/>
+                <wp:cNvGraphicFramePr/>
+                <a:graphic xmlns:a="http://schemas.openxmlformats.org/drawingml/2006/main">
+                  <a:graphicData uri="http://schemas.microsoft.com/office/word/2010/wordprocessingShape">
+                    <wps:wsp>
+                      <wps:cNvCnPr/>
+                      <wps:spPr>
+                        <a:xfrm>
+                          <a:off x="0" y="0"/>
+                          <a:ext cx="0" cy="230726"/>
+                        </a:xfrm>
+                        <a:prstGeom prst="straightConnector1">
+                          <a:avLst/>
+                        </a:prstGeom>
+                        <a:ln>
+                          <a:tailEnd type="triangle"/>
+                        </a:ln>
+                      </wps:spPr>
+                      <wps:style>
+                        <a:lnRef idx="1">
+                          <a:schemeClr val="dk1"/>
+                        </a:lnRef>
+                        <a:fillRef idx="0">
+                          <a:schemeClr val="dk1"/>
+                        </a:fillRef>
+                        <a:effectRef idx="0">
+                          <a:schemeClr val="dk1"/>
+                        </a:effectRef>
+                        <a:fontRef idx="minor">
+                          <a:schemeClr val="tx1"/>
+                        </a:fontRef>
+                      </wps:style>
+                      <wps:bodyPr/>
+                    </wps:wsp>
+                  </a:graphicData>
+                </a:graphic>
+              </wp:anchor>
+            </w:drawing>
+          </mc:Choice>
+          <mc:Fallback>
+            <w:pict>
+              <v:shape w14:anchorId="2221D951" id="Düz Ok Bağlayıcısı 9" o:spid="_x0000_s1026" type="#_x0000_t32" style="position:absolute;margin-left:220.9pt;margin-top:7.9pt;width:0;height:18.15pt;z-index:251711488;visibility:visible;mso-wrap-style:square;mso-wrap-distance-left:9pt;mso-wrap-distance-top:0;mso-wrap-distance-right:9pt;mso-wrap-distance-bottom:0;mso-position-horizontal:absolute;mso-position-horizontal-relative:text;mso-position-vertical:absolute;mso-position-vertical-relative:text" o:gfxdata="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" strokecolor="black [3200]" strokeweight=".5pt">
+                <v:stroke endarrow="block" joinstyle="miter"/>
+              </v:shape>
+            </w:pict>
+          </mc:Fallback>
+        </mc:AlternateContent>
+      </w:r>
+      <w:r>
+        <w:rPr>
+          <w:rFonts w:ascii="Trebuchet MS" w:hAnsi="Trebuchet MS"/>
+          <w:noProof/>
+        </w:rPr>
+        <mc:AlternateContent>
+          <mc:Choice Requires="wps">
+            <w:drawing>
+              <wp:anchor distT="0" distB="0" distL="114300" distR="114300" simplePos="0" relativeHeight="251710464" behindDoc="0" locked="0" layoutInCell="1" allowOverlap="1" wp14:anchorId="37B5A5DB" wp14:editId="3D118E82">
+                <wp:simplePos x="0" y="0"/>
+                <wp:positionH relativeFrom="column">
+                  <wp:posOffset>1159593</wp:posOffset>
+                </wp:positionH>
+                <wp:positionV relativeFrom="paragraph">
+                  <wp:posOffset>21259</wp:posOffset>
+                </wp:positionV>
+                <wp:extent cx="3307742" cy="79513"/>
+                <wp:effectExtent l="0" t="0" r="26035" b="15875"/>
+                <wp:wrapNone/>
+                <wp:docPr id="144805283" name="Dikdörtgen 8"/>
+                <wp:cNvGraphicFramePr/>
+                <a:graphic xmlns:a="http://schemas.openxmlformats.org/drawingml/2006/main">
+                  <a:graphicData uri="http://schemas.microsoft.com/office/word/2010/wordprocessingShape">
+                    <wps:wsp>
+                      <wps:cNvSpPr/>
+                      <wps:spPr>
+                        <a:xfrm>
+                          <a:off x="0" y="0"/>
+                          <a:ext cx="3307742" cy="79513"/>
+                        </a:xfrm>
+                        <a:prstGeom prst="rect">
+                          <a:avLst/>
+                        </a:prstGeom>
+                      </wps:spPr>
+                      <wps:style>
+                        <a:lnRef idx="2">
+                          <a:schemeClr val="dk1">
+                            <a:shade val="15000"/>
+                          </a:schemeClr>
+                        </a:lnRef>
+                        <a:fillRef idx="1">
+                          <a:schemeClr val="dk1"/>
+                        </a:fillRef>
+                        <a:effectRef idx="0">
+                          <a:schemeClr val="dk1"/>
+                        </a:effectRef>
+                        <a:fontRef idx="minor">
+                          <a:schemeClr val="lt1"/>
+                        </a:fontRef>
+                      </wps:style>
+                      <wps:bodyPr rot="0" spcFirstLastPara="0" vertOverflow="overflow" horzOverflow="overflow" vert="horz" wrap="square" lIns="91440" tIns="45720" rIns="91440" bIns="45720" numCol="1" spcCol="0" rtlCol="0" fromWordArt="0" anchor="ctr" anchorCtr="0" forceAA="0" compatLnSpc="1">
+                        <a:prstTxWarp prst="textNoShape">
+                          <a:avLst/>
+                        </a:prstTxWarp>
+                        <a:noAutofit/>
+                      </wps:bodyPr>
+                    </wps:wsp>
+                  </a:graphicData>
+                </a:graphic>
+              </wp:anchor>
+            </w:drawing>
+          </mc:Choice>
+          <mc:Fallback>
+            <w:pict>
+              <v:rect w14:anchorId="266D4702" id="Dikdörtgen 8" o:spid="_x0000_s1026" style="position:absolute;margin-left:91.3pt;margin-top:1.65pt;width:260.45pt;height:6.25pt;z-index:251710464;visibility:visible;mso-wrap-style:square;mso-wrap-distance-left:9pt;mso-wrap-distance-top:0;mso-wrap-distance-right:9pt;mso-wrap-distance-bottom:0;mso-position-horizontal:absolute;mso-position-horizontal-relative:text;mso-position-vertical:absolute;mso-position-vertical-relative:text;v-text-anchor:middle" o:gfxdata="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" fillcolor="black [3200]" strokecolor="black [480]" strokeweight="1pt"/>
+            </w:pict>
+          </mc:Fallback>
+        </mc:AlternateContent>
+      </w:r>
+    </w:p>
+    <w:p>
+      <w:pPr>
+        <w:tabs>
+          <w:tab w:val="left" w:pos="4082"/>
+          <w:tab w:val="left" w:pos="7864"/>
+        </w:tabs>
+        <w:rPr>
+          <w:rFonts w:ascii="Trebuchet MS" w:hAnsi="Trebuchet MS"/>
+        </w:rPr>
+      </w:pPr>
+      <w:r>
+        <w:rPr>
+          <w:rFonts w:ascii="Trebuchet MS" w:hAnsi="Trebuchet MS"/>
+        </w:rPr>
+        <w:tab/>
+        <w:t>Network ID</w:t>
+      </w:r>
+      <w:r>
+        <w:rPr>
+          <w:rFonts w:ascii="Trebuchet MS" w:hAnsi="Trebuchet MS"/>
+        </w:rPr>
+        <w:tab/>
+        <w:t>Host ID</w:t>
+      </w:r>
+    </w:p>
+    <w:p>
+      <w:pPr>
+        <w:pStyle w:val="ListeParagraf"/>
+        <w:numPr>
+          <w:ilvl w:val="0"/>
+          <w:numId w:val="2"/>
+        </w:numPr>
+        <w:tabs>
+          <w:tab w:val="left" w:pos="4082"/>
+          <w:tab w:val="left" w:pos="7864"/>
+        </w:tabs>
+        <w:rPr>
+          <w:rFonts w:ascii="Trebuchet MS" w:hAnsi="Trebuchet MS"/>
+        </w:rPr>
+      </w:pPr>
+      <w:r>
+        <w:rPr>
+          <w:rFonts w:ascii="Trebuchet MS" w:hAnsi="Trebuchet MS"/>
+        </w:rPr>
+        <w:t xml:space="preserve">C Class bir IP grubunda ilk 3 oktet aynı olmalıdır. B class’ta ilk 2, A class’ta ise ilk oktet aynı olmalıdır. </w:t>
+      </w:r>
+    </w:p>
+    <w:p>
+      <w:pPr>
+        <w:pStyle w:val="ListeParagraf"/>
+        <w:numPr>
+          <w:ilvl w:val="0"/>
+          <w:numId w:val="2"/>
+        </w:numPr>
+        <w:tabs>
+          <w:tab w:val="left" w:pos="4082"/>
+          <w:tab w:val="left" w:pos="7864"/>
+        </w:tabs>
+        <w:rPr>
+          <w:rFonts w:ascii="Trebuchet MS" w:hAnsi="Trebuchet MS"/>
+        </w:rPr>
+      </w:pPr>
+      <w:r>
+        <w:rPr>
+          <w:rFonts w:ascii="Trebuchet MS" w:hAnsi="Trebuchet MS"/>
+        </w:rPr>
+        <w:t xml:space="preserve">Network adı ise son rakamı 0 olarak söylenir. </w:t>
+      </w:r>
+      <w:r>
+        <w:rPr>
+          <w:rFonts w:ascii="Trebuchet MS" w:hAnsi="Trebuchet MS"/>
+        </w:rPr>
+        <w:sym w:font="Wingdings" w:char="F0E8"/>
+      </w:r>
+      <w:r>
+        <w:rPr>
+          <w:rFonts w:ascii="Trebuchet MS" w:hAnsi="Trebuchet MS"/>
+        </w:rPr>
+        <w:t xml:space="preserve"> 192.168.1.0</w:t>
+      </w:r>
+    </w:p>
+    <w:p>
+      <w:pPr>
+        <w:pStyle w:val="ListeParagraf"/>
+        <w:numPr>
+          <w:ilvl w:val="0"/>
+          <w:numId w:val="2"/>
+        </w:numPr>
+        <w:tabs>
+          <w:tab w:val="left" w:pos="4082"/>
+          <w:tab w:val="left" w:pos="7864"/>
+        </w:tabs>
+        <w:rPr>
+          <w:rFonts w:ascii="Trebuchet MS" w:hAnsi="Trebuchet MS"/>
+        </w:rPr>
+      </w:pPr>
+      <w:r>
+        <w:rPr>
+          <w:rFonts w:ascii="Trebuchet MS" w:hAnsi="Trebuchet MS"/>
+        </w:rPr>
+        <w:t>B class IP’ler  ilk 2 oktet eşit olmalıdır. İlk iki oktet network ID’yi son iki oktet ise Host ID’yi temsil eder. Aynı ağda yaklaşık 65.000 civarı cihaz bulunabilir.</w:t>
+      </w:r>
+    </w:p>
+    <w:p>
+      <w:pPr>
+        <w:pStyle w:val="ListeParagraf"/>
+        <w:numPr>
+          <w:ilvl w:val="0"/>
+          <w:numId w:val="2"/>
+        </w:numPr>
+        <w:tabs>
+          <w:tab w:val="left" w:pos="4082"/>
+          <w:tab w:val="left" w:pos="7864"/>
+        </w:tabs>
+        <w:rPr>
+          <w:rFonts w:ascii="Trebuchet MS" w:hAnsi="Trebuchet MS"/>
+        </w:rPr>
+      </w:pPr>
+      <w:r>
+        <w:rPr>
+          <w:rFonts w:ascii="Trebuchet MS" w:hAnsi="Trebuchet MS"/>
+        </w:rPr>
+        <w:t>A class IP’ler ilk oktetleri eşit olmalıdır. Yaklaşık olarak 16 milyon cihaz aynı ağda olacaktır.</w:t>
+      </w:r>
+    </w:p>
+    <w:p>
+      <w:pPr>
+        <w:pStyle w:val="ListeParagraf"/>
+        <w:numPr>
+          <w:ilvl w:val="0"/>
+          <w:numId w:val="2"/>
+        </w:numPr>
+        <w:tabs>
+          <w:tab w:val="left" w:pos="4082"/>
+          <w:tab w:val="left" w:pos="7864"/>
+        </w:tabs>
+        <w:rPr>
+          <w:rFonts w:ascii="Trebuchet MS" w:hAnsi="Trebuchet MS"/>
+        </w:rPr>
+      </w:pPr>
+      <w:r>
+        <w:rPr>
+          <w:rFonts w:ascii="Trebuchet MS" w:hAnsi="Trebuchet MS"/>
+        </w:rPr>
+        <w:t>Host ID gösterimi : 10.255.255.255</w:t>
+      </w:r>
+    </w:p>
+    <w:p>
+      <w:pPr>
+        <w:tabs>
+          <w:tab w:val="left" w:pos="4082"/>
+          <w:tab w:val="left" w:pos="7864"/>
+        </w:tabs>
+        <w:jc w:val="center"/>
+        <w:rPr>
+          <w:rFonts w:ascii="Trebuchet MS" w:hAnsi="Trebuchet MS"/>
+        </w:rPr>
+      </w:pPr>
+      <w:r>
+        <w:rPr>
+          <w:rFonts w:ascii="Trebuchet MS" w:hAnsi="Trebuchet MS"/>
+        </w:rPr>
+        <w:t>İç ve Dış IP’ler</w:t>
+      </w:r>
+    </w:p>
+    <w:p>
+      <w:pPr>
+        <w:pStyle w:val="ListeParagraf"/>
+        <w:numPr>
+          <w:ilvl w:val="0"/>
+          <w:numId w:val="2"/>
+        </w:numPr>
+        <w:tabs>
+          <w:tab w:val="left" w:pos="4082"/>
+          <w:tab w:val="left" w:pos="7864"/>
+        </w:tabs>
+        <w:rPr>
+          <w:rFonts w:ascii="Trebuchet MS" w:hAnsi="Trebuchet MS"/>
+        </w:rPr>
+      </w:pPr>
+      <w:r>
+        <w:rPr>
+          <w:rFonts w:ascii="Trebuchet MS" w:hAnsi="Trebuchet MS"/>
+        </w:rPr>
+        <w:t>İçeride ve dışarıda olmak üzere iki farklı IP’miz vardır. Dış IP’yi internet servis sağlayıcımız verir.</w:t>
+      </w:r>
+    </w:p>
+    <w:p>
+      <w:pPr>
+        <w:pStyle w:val="ListeParagraf"/>
+        <w:numPr>
+          <w:ilvl w:val="1"/>
+          <w:numId w:val="2"/>
+        </w:numPr>
+        <w:tabs>
+          <w:tab w:val="left" w:pos="4082"/>
+          <w:tab w:val="left" w:pos="7864"/>
+        </w:tabs>
+        <w:rPr>
+          <w:rFonts w:ascii="Trebuchet MS" w:hAnsi="Trebuchet MS"/>
+        </w:rPr>
+      </w:pPr>
+      <w:r>
+        <w:rPr>
+          <w:rFonts w:ascii="Trebuchet MS" w:hAnsi="Trebuchet MS"/>
+        </w:rPr>
+        <w:t>NAT (Network Access Translation)</w:t>
+      </w:r>
+    </w:p>
+    <w:p>
+      <w:pPr>
+        <w:pStyle w:val="ListeParagraf"/>
+        <w:numPr>
+          <w:ilvl w:val="2"/>
+          <w:numId w:val="2"/>
+        </w:numPr>
+        <w:tabs>
+          <w:tab w:val="left" w:pos="4082"/>
+          <w:tab w:val="left" w:pos="7864"/>
+        </w:tabs>
+        <w:rPr>
+          <w:rFonts w:ascii="Trebuchet MS" w:hAnsi="Trebuchet MS"/>
+        </w:rPr>
+      </w:pPr>
+      <w:r>
+        <w:rPr>
+          <w:rFonts w:ascii="Trebuchet MS" w:hAnsi="Trebuchet MS"/>
+        </w:rPr>
+        <w:t>Mekana verilen IP’ler dış IP</w:t>
+      </w:r>
+    </w:p>
+    <w:p>
+      <w:pPr>
+        <w:pStyle w:val="ListeParagraf"/>
+        <w:numPr>
+          <w:ilvl w:val="2"/>
+          <w:numId w:val="2"/>
+        </w:numPr>
+        <w:tabs>
+          <w:tab w:val="left" w:pos="4082"/>
+          <w:tab w:val="left" w:pos="7864"/>
+        </w:tabs>
+        <w:rPr>
+          <w:rFonts w:ascii="Trebuchet MS" w:hAnsi="Trebuchet MS"/>
+        </w:rPr>
+      </w:pPr>
+      <w:r>
+        <w:rPr>
+          <w:rFonts w:ascii="Trebuchet MS" w:hAnsi="Trebuchet MS"/>
+        </w:rPr>
+        <w:t>İçerideki IP’ler private (iç) IP</w:t>
+      </w:r>
+    </w:p>
+    <w:p>
+      <w:pPr>
+        <w:pStyle w:val="ListeParagraf"/>
+        <w:numPr>
+          <w:ilvl w:val="3"/>
+          <w:numId w:val="2"/>
+        </w:numPr>
+        <w:tabs>
+          <w:tab w:val="left" w:pos="4082"/>
+          <w:tab w:val="left" w:pos="7864"/>
+        </w:tabs>
+        <w:rPr>
+          <w:rFonts w:ascii="Trebuchet MS" w:hAnsi="Trebuchet MS"/>
+        </w:rPr>
+      </w:pPr>
+      <w:r>
+        <w:rPr>
+          <w:rFonts w:ascii="Trebuchet MS" w:hAnsi="Trebuchet MS"/>
+        </w:rPr>
+        <w:t>İçeride verilen IP’yi modeme verilen  IP’ye dönüştüren sistem NAT denilir.</w:t>
+      </w:r>
+    </w:p>
+    <w:p>
+      <w:pPr>
+        <w:pStyle w:val="ListeParagraf"/>
+        <w:numPr>
+          <w:ilvl w:val="0"/>
+          <w:numId w:val="2"/>
+        </w:numPr>
+        <w:tabs>
+          <w:tab w:val="left" w:pos="4082"/>
+          <w:tab w:val="left" w:pos="7864"/>
+        </w:tabs>
+        <w:rPr>
+          <w:rFonts w:ascii="Trebuchet MS" w:hAnsi="Trebuchet MS"/>
+        </w:rPr>
+      </w:pPr>
+      <w:r>
+        <w:rPr>
+          <w:rFonts w:ascii="Trebuchet MS" w:hAnsi="Trebuchet MS"/>
+        </w:rPr>
+        <w:t>İç IP’ler (Private IP’ler)</w:t>
+      </w:r>
+    </w:p>
+    <w:p>
+      <w:pPr>
+        <w:pStyle w:val="ListeParagraf"/>
+        <w:numPr>
+          <w:ilvl w:val="1"/>
+          <w:numId w:val="2"/>
+        </w:numPr>
+        <w:tabs>
+          <w:tab w:val="left" w:pos="4082"/>
+          <w:tab w:val="left" w:pos="7864"/>
+        </w:tabs>
+        <w:rPr>
+          <w:rFonts w:ascii="Trebuchet MS" w:hAnsi="Trebuchet MS"/>
+        </w:rPr>
+      </w:pPr>
+      <w:r>
+        <w:rPr>
+          <w:rFonts w:ascii="Trebuchet MS" w:hAnsi="Trebuchet MS"/>
+        </w:rPr>
+        <w:t>Modemin iki bacağı vardır. İç bacak ve dış bacak. İnternette yapılan IP sorgulamasında çıkan cevap dış bacak IP’sini (Public IP) verir. Modemin dış bacağı internete çıkaran IP’dir. Otomatik IP dağıtan sistemin adı DHCP servisidir.</w:t>
+      </w:r>
+    </w:p>
+    <w:p>
+      <w:pPr>
+        <w:pStyle w:val="ListeParagraf"/>
+        <w:numPr>
+          <w:ilvl w:val="0"/>
+          <w:numId w:val="2"/>
+        </w:numPr>
+        <w:tabs>
+          <w:tab w:val="left" w:pos="4082"/>
+          <w:tab w:val="left" w:pos="7864"/>
+        </w:tabs>
+        <w:rPr>
+          <w:rFonts w:ascii="Trebuchet MS" w:hAnsi="Trebuchet MS"/>
+        </w:rPr>
+      </w:pPr>
+      <w:r>
+        <w:rPr>
+          <w:rFonts w:ascii="Trebuchet MS" w:hAnsi="Trebuchet MS"/>
+        </w:rPr>
+        <w:t>Default Gateway (Varsayılan Ağ Geçidi) modemin iç IP’si</w:t>
+      </w:r>
+    </w:p>
+    <w:p>
+      <w:pPr>
+        <w:pStyle w:val="ListeParagraf"/>
+        <w:tabs>
+          <w:tab w:val="left" w:pos="4082"/>
+          <w:tab w:val="left" w:pos="7864"/>
+        </w:tabs>
+        <w:ind w:left="1080"/>
+        <w:rPr>
+          <w:rFonts w:ascii="Trebuchet MS" w:hAnsi="Trebuchet MS"/>
+        </w:rPr>
+      </w:pPr>
+    </w:p>
+    <w:p>
+      <w:pPr>
+        <w:pStyle w:val="ListeParagraf"/>
+        <w:tabs>
+          <w:tab w:val="left" w:pos="4082"/>
+          <w:tab w:val="left" w:pos="7864"/>
+        </w:tabs>
+        <w:ind w:left="1080"/>
+        <w:jc w:val="center"/>
+        <w:rPr>
+          <w:rFonts w:ascii="Trebuchet MS" w:hAnsi="Trebuchet MS"/>
+        </w:rPr>
+      </w:pPr>
+      <w:r>
+        <w:rPr>
+          <w:rFonts w:ascii="Trebuchet MS" w:hAnsi="Trebuchet MS"/>
+        </w:rPr>
+        <w:t>İçeride kullanılacak IP’ grupları</w:t>
+      </w:r>
+    </w:p>
+    <w:p>
+      <w:pPr>
+        <w:pStyle w:val="ListeParagraf"/>
+        <w:tabs>
+          <w:tab w:val="left" w:pos="4082"/>
+          <w:tab w:val="left" w:pos="7864"/>
+        </w:tabs>
+        <w:ind w:left="1080"/>
+        <w:rPr>
+          <w:rFonts w:ascii="Trebuchet MS" w:hAnsi="Trebuchet MS"/>
+        </w:rPr>
+      </w:pPr>
+      <w:r>
+        <w:rPr>
+          <w:rFonts w:ascii="Trebuchet MS" w:hAnsi="Trebuchet MS"/>
+        </w:rPr>
+        <w:t xml:space="preserve">A class </w:t>
+      </w:r>
+      <w:r>
+        <w:rPr>
+          <w:rFonts w:ascii="Trebuchet MS" w:hAnsi="Trebuchet MS"/>
+        </w:rPr>
+        <w:sym w:font="Wingdings" w:char="F0E8"/>
+      </w:r>
+      <w:r>
+        <w:rPr>
+          <w:rFonts w:ascii="Trebuchet MS" w:hAnsi="Trebuchet MS"/>
+        </w:rPr>
+        <w:t xml:space="preserve"> 10.0.0.0 – 10.255.255.255</w:t>
+      </w:r>
+    </w:p>
+    <w:p>
+      <w:pPr>
+        <w:pStyle w:val="ListeParagraf"/>
+        <w:tabs>
+          <w:tab w:val="left" w:pos="4082"/>
+          <w:tab w:val="left" w:pos="7864"/>
+        </w:tabs>
+        <w:ind w:left="1080"/>
+        <w:rPr>
+          <w:rFonts w:ascii="Trebuchet MS" w:hAnsi="Trebuchet MS"/>
+        </w:rPr>
+      </w:pPr>
+      <w:r>
+        <w:rPr>
+          <w:rFonts w:ascii="Trebuchet MS" w:hAnsi="Trebuchet MS"/>
+        </w:rPr>
+        <w:t xml:space="preserve">B class </w:t>
+      </w:r>
+      <w:r>
+        <w:rPr>
+          <w:rFonts w:ascii="Trebuchet MS" w:hAnsi="Trebuchet MS"/>
+        </w:rPr>
+        <w:sym w:font="Wingdings" w:char="F0E8"/>
+      </w:r>
+      <w:r>
+        <w:rPr>
+          <w:rFonts w:ascii="Trebuchet MS" w:hAnsi="Trebuchet MS"/>
+        </w:rPr>
+        <w:t xml:space="preserve"> 172.16.0.0 – 172.31.255.255</w:t>
+      </w:r>
+    </w:p>
+    <w:p>
+      <w:pPr>
+        <w:pStyle w:val="ListeParagraf"/>
+        <w:tabs>
+          <w:tab w:val="left" w:pos="4082"/>
+          <w:tab w:val="left" w:pos="7864"/>
+        </w:tabs>
+        <w:ind w:left="1080"/>
+        <w:rPr>
+          <w:rFonts w:ascii="Trebuchet MS" w:hAnsi="Trebuchet MS"/>
+        </w:rPr>
+      </w:pPr>
+      <w:r>
+        <w:rPr>
+          <w:rFonts w:ascii="Trebuchet MS" w:hAnsi="Trebuchet MS"/>
+        </w:rPr>
+        <w:t xml:space="preserve">C class </w:t>
+      </w:r>
+      <w:r>
+        <w:rPr>
+          <w:rFonts w:ascii="Trebuchet MS" w:hAnsi="Trebuchet MS"/>
+        </w:rPr>
+        <w:sym w:font="Wingdings" w:char="F0E8"/>
+      </w:r>
+      <w:r>
+        <w:rPr>
+          <w:rFonts w:ascii="Trebuchet MS" w:hAnsi="Trebuchet MS"/>
+        </w:rPr>
+        <w:t xml:space="preserve"> 192.168.0.0 – 192.168.255.255</w:t>
+      </w:r>
+    </w:p>
     <w:sectPr>
       <w:pgSz w:w="11907" w:h="16840" w:code="9"/>
       <w:pgMar w:top="1417" w:right="1417" w:bottom="1417" w:left="1417" w:header="709" w:footer="709" w:gutter="0"/>
@@ -3031,7 +5071,7 @@
         <w:rFonts w:ascii="Courier New" w:hAnsi="Courier New" w:cs="Courier New" w:hint="default"/>
       </w:rPr>
     </w:lvl>
-    <w:lvl w:ilvl="2" w:tplc="041F0005" w:tentative="1">
+    <w:lvl w:ilvl="2" w:tplc="041F0005">
       <w:start w:val="1"/>
       <w:numFmt w:val="bullet"/>
       <w:lvlText w:val=""/>
@@ -3043,7 +5083,7 @@
         <w:rFonts w:ascii="Wingdings" w:hAnsi="Wingdings" w:hint="default"/>
       </w:rPr>
     </w:lvl>
-    <w:lvl w:ilvl="3" w:tplc="041F0001" w:tentative="1">
+    <w:lvl w:ilvl="3" w:tplc="041F0001">
       <w:start w:val="1"/>
       <w:numFmt w:val="bullet"/>
       <w:lvlText w:val=""/>
@@ -3679,6 +5719,25 @@
       <w:contextualSpacing/>
     </w:pPr>
   </w:style>
+  <w:style w:type="table" w:styleId="TabloKlavuzu">
+    <w:name w:val="Table Grid"/>
+    <w:basedOn w:val="NormalTablo"/>
+    <w:uiPriority w:val="39"/>
+    <w:rsid w:val="00361A15"/>
+    <w:pPr>
+      <w:spacing w:after="0" w:line="240" w:lineRule="auto"/>
+    </w:pPr>
+    <w:tblPr>
+      <w:tblBorders>
+        <w:top w:val="single" w:sz="4" w:space="0" w:color="auto"/>
+        <w:left w:val="single" w:sz="4" w:space="0" w:color="auto"/>
+        <w:bottom w:val="single" w:sz="4" w:space="0" w:color="auto"/>
+        <w:right w:val="single" w:sz="4" w:space="0" w:color="auto"/>
+        <w:insideH w:val="single" w:sz="4" w:space="0" w:color="auto"/>
+        <w:insideV w:val="single" w:sz="4" w:space="0" w:color="auto"/>
+      </w:tblBorders>
+    </w:tblPr>
+  </w:style>
 </w:styles>
 </file>
 

</xml_diff>

<commit_message>
baglanti testleri ve ip bilgileri konularina giris yapildi
</commit_message>
<xml_diff>
--- a/IP Adresi ve Bilgisayar Ağları.docx
+++ b/IP Adresi ve Bilgisayar Ağları.docx
@@ -4918,6 +4918,439 @@
           <w:rFonts w:ascii="Trebuchet MS" w:hAnsi="Trebuchet MS"/>
         </w:rPr>
         <w:t xml:space="preserve"> 192.168.0.0 – 192.168.255.255</w:t>
+      </w:r>
+    </w:p>
+    <w:p>
+      <w:pPr>
+        <w:pStyle w:val="ListeParagraf"/>
+        <w:tabs>
+          <w:tab w:val="left" w:pos="4082"/>
+          <w:tab w:val="left" w:pos="7864"/>
+        </w:tabs>
+        <w:ind w:left="1080"/>
+        <w:rPr>
+          <w:rFonts w:ascii="Trebuchet MS" w:hAnsi="Trebuchet MS"/>
+        </w:rPr>
+      </w:pPr>
+    </w:p>
+    <w:p>
+      <w:pPr>
+        <w:pStyle w:val="ListeParagraf"/>
+        <w:tabs>
+          <w:tab w:val="left" w:pos="4082"/>
+          <w:tab w:val="left" w:pos="7864"/>
+        </w:tabs>
+        <w:ind w:left="1080"/>
+        <w:rPr>
+          <w:rFonts w:ascii="Trebuchet MS" w:hAnsi="Trebuchet MS"/>
+        </w:rPr>
+      </w:pPr>
+    </w:p>
+    <w:p>
+      <w:pPr>
+        <w:pStyle w:val="ListeParagraf"/>
+        <w:tabs>
+          <w:tab w:val="left" w:pos="4082"/>
+          <w:tab w:val="left" w:pos="7864"/>
+        </w:tabs>
+        <w:ind w:left="1080"/>
+        <w:rPr>
+          <w:rFonts w:ascii="Trebuchet MS" w:hAnsi="Trebuchet MS"/>
+        </w:rPr>
+      </w:pPr>
+    </w:p>
+    <w:p>
+      <w:pPr>
+        <w:pStyle w:val="ListeParagraf"/>
+        <w:tabs>
+          <w:tab w:val="left" w:pos="4082"/>
+          <w:tab w:val="left" w:pos="7864"/>
+        </w:tabs>
+        <w:ind w:left="1080"/>
+        <w:jc w:val="center"/>
+        <w:rPr>
+          <w:rFonts w:ascii="Trebuchet MS" w:hAnsi="Trebuchet MS"/>
+        </w:rPr>
+      </w:pPr>
+      <w:r>
+        <w:rPr>
+          <w:rFonts w:ascii="Trebuchet MS" w:hAnsi="Trebuchet MS"/>
+        </w:rPr>
+        <w:lastRenderedPageBreak/>
+        <w:t>Sanal Bilgisayar Kurulumları ve Ayarları</w:t>
+      </w:r>
+    </w:p>
+    <w:p>
+      <w:pPr>
+        <w:pStyle w:val="ListeParagraf"/>
+        <w:numPr>
+          <w:ilvl w:val="0"/>
+          <w:numId w:val="2"/>
+        </w:numPr>
+        <w:tabs>
+          <w:tab w:val="left" w:pos="4082"/>
+          <w:tab w:val="left" w:pos="7864"/>
+        </w:tabs>
+        <w:rPr>
+          <w:rFonts w:ascii="Trebuchet MS" w:hAnsi="Trebuchet MS"/>
+        </w:rPr>
+      </w:pPr>
+      <w:r>
+        <w:rPr>
+          <w:rFonts w:ascii="Trebuchet MS" w:hAnsi="Trebuchet MS"/>
+        </w:rPr>
+        <w:t>Virtual Box indir ve kurulum adımlarına başla</w:t>
+      </w:r>
+    </w:p>
+    <w:p>
+      <w:pPr>
+        <w:pStyle w:val="ListeParagraf"/>
+        <w:numPr>
+          <w:ilvl w:val="0"/>
+          <w:numId w:val="2"/>
+        </w:numPr>
+        <w:tabs>
+          <w:tab w:val="left" w:pos="4082"/>
+          <w:tab w:val="left" w:pos="7864"/>
+        </w:tabs>
+        <w:rPr>
+          <w:rFonts w:ascii="Trebuchet MS" w:hAnsi="Trebuchet MS"/>
+        </w:rPr>
+      </w:pPr>
+      <w:r>
+        <w:rPr>
+          <w:rFonts w:ascii="Trebuchet MS" w:hAnsi="Trebuchet MS"/>
+        </w:rPr>
+        <w:t>Eğer ki kurulum esnasında hata verir ise Visual Studio C++ v_credit dosyası Windows’un kendi sitesinden indilir ve next -&gt; next  diyerek kurulum tamamlanır.</w:t>
+      </w:r>
+    </w:p>
+    <w:p>
+      <w:pPr>
+        <w:pStyle w:val="ListeParagraf"/>
+        <w:numPr>
+          <w:ilvl w:val="0"/>
+          <w:numId w:val="2"/>
+        </w:numPr>
+        <w:tabs>
+          <w:tab w:val="left" w:pos="4082"/>
+          <w:tab w:val="left" w:pos="7864"/>
+        </w:tabs>
+        <w:rPr>
+          <w:rFonts w:ascii="Trebuchet MS" w:hAnsi="Trebuchet MS"/>
+        </w:rPr>
+      </w:pPr>
+      <w:r>
+        <w:rPr>
+          <w:rFonts w:ascii="Trebuchet MS" w:hAnsi="Trebuchet MS"/>
+        </w:rPr>
+        <w:t>Ayrıca C++ dosyası kurulduktan sonra da virtual box programı next -&gt; next diyerek kurulumu tamamlanır.</w:t>
+      </w:r>
+    </w:p>
+    <w:p>
+      <w:pPr>
+        <w:pStyle w:val="ListeParagraf"/>
+        <w:numPr>
+          <w:ilvl w:val="0"/>
+          <w:numId w:val="2"/>
+        </w:numPr>
+        <w:tabs>
+          <w:tab w:val="left" w:pos="4082"/>
+          <w:tab w:val="left" w:pos="7864"/>
+        </w:tabs>
+        <w:rPr>
+          <w:rFonts w:ascii="Trebuchet MS" w:hAnsi="Trebuchet MS"/>
+        </w:rPr>
+      </w:pPr>
+      <w:r>
+        <w:rPr>
+          <w:rFonts w:ascii="Trebuchet MS" w:hAnsi="Trebuchet MS"/>
+        </w:rPr>
+        <w:t>ISO Dosyası Yükleme : Katılımsız kurulumu atla seçeneği seçilir ve gerekli olan ram miktarı belirlenir. Daha sonra ayrılacak olan disk miktarı seçilir. (genelde varsayılan olarak gelen değer bırakılır) Tamam denilerek işlem tamamlanır.</w:t>
+      </w:r>
+    </w:p>
+    <w:p>
+      <w:pPr>
+        <w:pStyle w:val="ListeParagraf"/>
+        <w:numPr>
+          <w:ilvl w:val="0"/>
+          <w:numId w:val="2"/>
+        </w:numPr>
+        <w:tabs>
+          <w:tab w:val="left" w:pos="4082"/>
+          <w:tab w:val="left" w:pos="7864"/>
+        </w:tabs>
+        <w:rPr>
+          <w:rFonts w:ascii="Trebuchet MS" w:hAnsi="Trebuchet MS"/>
+        </w:rPr>
+      </w:pPr>
+      <w:r>
+        <w:rPr>
+          <w:rFonts w:ascii="Trebuchet MS" w:hAnsi="Trebuchet MS"/>
+        </w:rPr>
+        <w:t>Sistemi başlatmadan önce ayarlardan ram miktarları değiştirilebilir.</w:t>
+      </w:r>
+    </w:p>
+    <w:p>
+      <w:pPr>
+        <w:pStyle w:val="ListeParagraf"/>
+        <w:numPr>
+          <w:ilvl w:val="0"/>
+          <w:numId w:val="2"/>
+        </w:numPr>
+        <w:tabs>
+          <w:tab w:val="left" w:pos="4082"/>
+          <w:tab w:val="left" w:pos="7864"/>
+        </w:tabs>
+        <w:rPr>
+          <w:rFonts w:ascii="Trebuchet MS" w:hAnsi="Trebuchet MS"/>
+        </w:rPr>
+      </w:pPr>
+      <w:r>
+        <w:rPr>
+          <w:rFonts w:ascii="Trebuchet MS" w:hAnsi="Trebuchet MS"/>
+        </w:rPr>
+        <w:t>Standart Windows kurulum aşamalarına devam edilir. Kurulum esnasında daha yönetilebilir bir sistem için Windows 10 Pro seçilir.</w:t>
+      </w:r>
+    </w:p>
+    <w:p>
+      <w:pPr>
+        <w:pStyle w:val="ListeParagraf"/>
+        <w:numPr>
+          <w:ilvl w:val="1"/>
+          <w:numId w:val="2"/>
+        </w:numPr>
+        <w:tabs>
+          <w:tab w:val="left" w:pos="4082"/>
+          <w:tab w:val="left" w:pos="7864"/>
+        </w:tabs>
+        <w:rPr>
+          <w:rFonts w:ascii="Trebuchet MS" w:hAnsi="Trebuchet MS"/>
+        </w:rPr>
+      </w:pPr>
+      <w:r>
+        <w:rPr>
+          <w:rFonts w:ascii="Trebuchet MS" w:hAnsi="Trebuchet MS"/>
+        </w:rPr>
+        <w:t>Kurulumdan sonra 2 ayar yapılmalıdır.</w:t>
+      </w:r>
+    </w:p>
+    <w:p>
+      <w:pPr>
+        <w:pStyle w:val="ListeParagraf"/>
+        <w:numPr>
+          <w:ilvl w:val="2"/>
+          <w:numId w:val="2"/>
+        </w:numPr>
+        <w:tabs>
+          <w:tab w:val="left" w:pos="4082"/>
+          <w:tab w:val="left" w:pos="7864"/>
+        </w:tabs>
+        <w:rPr>
+          <w:rFonts w:ascii="Trebuchet MS" w:hAnsi="Trebuchet MS"/>
+        </w:rPr>
+      </w:pPr>
+      <w:r>
+        <w:rPr>
+          <w:rFonts w:ascii="Trebuchet MS" w:hAnsi="Trebuchet MS"/>
+        </w:rPr>
+        <w:t>Settings -&gt; storage -&gt; .iso tıklanır -&gt; sağ kısımdan remove disk</w:t>
+      </w:r>
+    </w:p>
+    <w:p>
+      <w:pPr>
+        <w:pStyle w:val="ListeParagraf"/>
+        <w:numPr>
+          <w:ilvl w:val="2"/>
+          <w:numId w:val="2"/>
+        </w:numPr>
+        <w:tabs>
+          <w:tab w:val="left" w:pos="4082"/>
+          <w:tab w:val="left" w:pos="7864"/>
+        </w:tabs>
+        <w:rPr>
+          <w:rFonts w:ascii="Trebuchet MS" w:hAnsi="Trebuchet MS"/>
+        </w:rPr>
+      </w:pPr>
+      <w:r>
+        <w:rPr>
+          <w:rFonts w:ascii="Trebuchet MS" w:hAnsi="Trebuchet MS"/>
+        </w:rPr>
+        <w:t>Settings -&gt; network -&gt; bridge mode yapılır.</w:t>
+      </w:r>
+    </w:p>
+    <w:p>
+      <w:pPr>
+        <w:pStyle w:val="ListeParagraf"/>
+        <w:numPr>
+          <w:ilvl w:val="0"/>
+          <w:numId w:val="2"/>
+        </w:numPr>
+        <w:tabs>
+          <w:tab w:val="left" w:pos="4082"/>
+          <w:tab w:val="left" w:pos="7864"/>
+        </w:tabs>
+        <w:rPr>
+          <w:rFonts w:ascii="Trebuchet MS" w:hAnsi="Trebuchet MS"/>
+        </w:rPr>
+      </w:pPr>
+      <w:r>
+        <w:rPr>
+          <w:rFonts w:ascii="Trebuchet MS" w:hAnsi="Trebuchet MS"/>
+        </w:rPr>
+        <w:t xml:space="preserve">Otomatik ekran genişliği : Açık olan pencerede insert guest additions tıklanır. CD-Rom sürücüsüne eklenmiş olan  uygulama next -&gt; next denilerek </w:t>
+      </w:r>
+      <w:r>
+        <w:rPr>
+          <w:rFonts w:ascii="Trebuchet MS" w:hAnsi="Trebuchet MS"/>
+        </w:rPr>
+        <w:t>kuruluma denilerek kuruluma devam edilir. Daha sonra sistem yeniden başlatılınca view -&gt; guest auto resize display seçeneği seçilir. Daha sonra oluşan .iso dosyası storagedan kaldırılır.</w:t>
+      </w:r>
+    </w:p>
+    <w:p>
+      <w:pPr>
+        <w:pStyle w:val="ListeParagraf"/>
+        <w:tabs>
+          <w:tab w:val="left" w:pos="4082"/>
+          <w:tab w:val="left" w:pos="7864"/>
+        </w:tabs>
+        <w:ind w:left="1080"/>
+        <w:jc w:val="center"/>
+        <w:rPr>
+          <w:rFonts w:ascii="Trebuchet MS" w:hAnsi="Trebuchet MS"/>
+        </w:rPr>
+      </w:pPr>
+      <w:r>
+        <w:rPr>
+          <w:rFonts w:ascii="Trebuchet MS" w:hAnsi="Trebuchet MS"/>
+        </w:rPr>
+        <w:t>İki bilgisayarın haberleşmesi</w:t>
+      </w:r>
+    </w:p>
+    <w:p>
+      <w:pPr>
+        <w:pStyle w:val="ListeParagraf"/>
+        <w:tabs>
+          <w:tab w:val="left" w:pos="4082"/>
+          <w:tab w:val="left" w:pos="7864"/>
+        </w:tabs>
+        <w:ind w:left="1080"/>
+        <w:rPr>
+          <w:rFonts w:ascii="Trebuchet MS" w:hAnsi="Trebuchet MS"/>
+        </w:rPr>
+      </w:pPr>
+      <w:r>
+        <w:rPr>
+          <w:rFonts w:ascii="Trebuchet MS" w:hAnsi="Trebuchet MS"/>
+        </w:rPr>
+        <w:t>IP atama : sağ alt kısımdan monitör -&gt; ağ ve internet ayarları -&gt; ethernet -&gt; bağdaştırıcı seçenekleri -&gt; çift tıklama -&gt; IPv4 -&gt; çift tıklama -&gt; aşağıdaki IP adresini kullan seçeneğine gerekli IP bilgileri girilir. Tab tuşuna basıldıktan sonra pc tarafından girilen IP bilgisine göre ağ alt maskesi otomatik olarak verilir.</w:t>
+      </w:r>
+    </w:p>
+    <w:p>
+      <w:pPr>
+        <w:pStyle w:val="ListeParagraf"/>
+        <w:numPr>
+          <w:ilvl w:val="0"/>
+          <w:numId w:val="2"/>
+        </w:numPr>
+        <w:tabs>
+          <w:tab w:val="left" w:pos="4082"/>
+          <w:tab w:val="left" w:pos="7864"/>
+        </w:tabs>
+        <w:rPr>
+          <w:rFonts w:ascii="Trebuchet MS" w:hAnsi="Trebuchet MS"/>
+        </w:rPr>
+      </w:pPr>
+      <w:r>
+        <w:rPr>
+          <w:rFonts w:ascii="Trebuchet MS" w:hAnsi="Trebuchet MS"/>
+        </w:rPr>
+        <w:t>Otomatik IP atamalarında cihaz IP alamazsa 168.xxx.xxx.xxx şeklinde bir IP numarası görünür ise APIPA’ya düşmüş demektir.</w:t>
+      </w:r>
+    </w:p>
+    <w:p>
+      <w:pPr>
+        <w:pStyle w:val="ListeParagraf"/>
+        <w:tabs>
+          <w:tab w:val="left" w:pos="4082"/>
+          <w:tab w:val="left" w:pos="7864"/>
+        </w:tabs>
+        <w:ind w:left="1080"/>
+        <w:jc w:val="center"/>
+        <w:rPr>
+          <w:rFonts w:ascii="Trebuchet MS" w:hAnsi="Trebuchet MS"/>
+        </w:rPr>
+      </w:pPr>
+      <w:r>
+        <w:rPr>
+          <w:rFonts w:ascii="Trebuchet MS" w:hAnsi="Trebuchet MS"/>
+        </w:rPr>
+        <w:t>Bağlantı Testleri (ping) ve IP öğrenme</w:t>
+      </w:r>
+    </w:p>
+    <w:p>
+      <w:pPr>
+        <w:pStyle w:val="ListeParagraf"/>
+        <w:numPr>
+          <w:ilvl w:val="0"/>
+          <w:numId w:val="2"/>
+        </w:numPr>
+        <w:tabs>
+          <w:tab w:val="left" w:pos="4082"/>
+          <w:tab w:val="left" w:pos="7864"/>
+        </w:tabs>
+        <w:rPr>
+          <w:rFonts w:ascii="Trebuchet MS" w:hAnsi="Trebuchet MS"/>
+        </w:rPr>
+      </w:pPr>
+      <w:r>
+        <w:rPr>
+          <w:rFonts w:ascii="Trebuchet MS" w:hAnsi="Trebuchet MS"/>
+        </w:rPr>
+        <w:t>CMD -&gt; ping 192.168.1.xxx -&gt; enter yapılınca eğer başarılı bir şekilde geri dönüş sağlanıyorsa bağlantı başarılıdır.</w:t>
+      </w:r>
+    </w:p>
+    <w:p>
+      <w:pPr>
+        <w:pStyle w:val="ListeParagraf"/>
+        <w:numPr>
+          <w:ilvl w:val="0"/>
+          <w:numId w:val="2"/>
+        </w:numPr>
+        <w:tabs>
+          <w:tab w:val="left" w:pos="4082"/>
+          <w:tab w:val="left" w:pos="7864"/>
+        </w:tabs>
+        <w:rPr>
+          <w:rFonts w:ascii="Trebuchet MS" w:hAnsi="Trebuchet MS"/>
+        </w:rPr>
+      </w:pPr>
+      <w:r>
+        <w:rPr>
+          <w:rFonts w:ascii="Trebuchet MS" w:hAnsi="Trebuchet MS"/>
+        </w:rPr>
+        <w:t>IP Öğrenme : CMD -&gt; ipconfig -&gt; enter tıklanınca IP bilgisini gösterir.</w:t>
+      </w:r>
+    </w:p>
+    <w:p>
+      <w:pPr>
+        <w:pStyle w:val="ListeParagraf"/>
+        <w:numPr>
+          <w:ilvl w:val="0"/>
+          <w:numId w:val="2"/>
+        </w:numPr>
+        <w:tabs>
+          <w:tab w:val="left" w:pos="4082"/>
+          <w:tab w:val="left" w:pos="7864"/>
+        </w:tabs>
+        <w:rPr>
+          <w:rFonts w:ascii="Trebuchet MS" w:hAnsi="Trebuchet MS"/>
+        </w:rPr>
+      </w:pPr>
+      <w:r>
+        <w:rPr>
+          <w:rFonts w:ascii="Trebuchet MS" w:hAnsi="Trebuchet MS"/>
+        </w:rPr>
+        <w:t>Ping -t -&gt; normal ping komutu 4 satırlık bir geri dönüş sağlar. Eğer ping -t IP_bilgisi şeklinde bir komut verilirse sonsuza kadar istek atmaya devam eder.</w:t>
       </w:r>
     </w:p>
     <w:sectPr>

</xml_diff>

<commit_message>
baglanti sorunlarinin tespiti ve cozumu eklendi
</commit_message>
<xml_diff>
--- a/IP Adresi ve Bilgisayar Ağları.docx
+++ b/IP Adresi ve Bilgisayar Ağları.docx
@@ -84,8 +84,18 @@
           <w:sz w:val="24"/>
           <w:szCs w:val="24"/>
         </w:rPr>
-        <w:t>Kolay Okumak için :</w:t>
-      </w:r>
+        <w:t xml:space="preserve">Kolay Okumak </w:t>
+      </w:r>
+      <w:proofErr w:type="gramStart"/>
+      <w:r>
+        <w:rPr>
+          <w:rFonts w:ascii="Trebuchet MS" w:hAnsi="Trebuchet MS"/>
+          <w:sz w:val="24"/>
+          <w:szCs w:val="24"/>
+        </w:rPr>
+        <w:t>için :</w:t>
+      </w:r>
+      <w:proofErr w:type="gramEnd"/>
     </w:p>
     <w:p>
       <w:pPr>
@@ -638,7 +648,34 @@
           <w:szCs w:val="24"/>
         </w:rPr>
         <w:tab/>
-        <w:t>Octet -&gt; oktet</w:t>
+      </w:r>
+      <w:proofErr w:type="spellStart"/>
+      <w:proofErr w:type="gramStart"/>
+      <w:r>
+        <w:rPr>
+          <w:rFonts w:ascii="Trebuchet MS" w:hAnsi="Trebuchet MS"/>
+          <w:sz w:val="24"/>
+          <w:szCs w:val="24"/>
+        </w:rPr>
+        <w:t>Octet</w:t>
+      </w:r>
+      <w:proofErr w:type="spellEnd"/>
+      <w:r>
+        <w:rPr>
+          <w:rFonts w:ascii="Trebuchet MS" w:hAnsi="Trebuchet MS"/>
+          <w:sz w:val="24"/>
+          <w:szCs w:val="24"/>
+        </w:rPr>
+        <w:t xml:space="preserve"> -</w:t>
+      </w:r>
+      <w:proofErr w:type="gramEnd"/>
+      <w:r>
+        <w:rPr>
+          <w:rFonts w:ascii="Trebuchet MS" w:hAnsi="Trebuchet MS"/>
+          <w:sz w:val="24"/>
+          <w:szCs w:val="24"/>
+        </w:rPr>
+        <w:t>&gt; oktet</w:t>
       </w:r>
       <w:r>
         <w:rPr>
@@ -2695,7 +2732,25 @@
           <w:sz w:val="24"/>
           <w:szCs w:val="24"/>
         </w:rPr>
-        <w:t>Her seferinde bu şekilde hesap yapmaya çalışmak yerine internetten binary to decimal şeklinde aramalar yapılarak daha hızlı bir sonuç alınabilir.</w:t>
+        <w:t xml:space="preserve">Her seferinde bu şekilde hesap yapmaya çalışmak yerine internetten binary to </w:t>
+      </w:r>
+      <w:proofErr w:type="spellStart"/>
+      <w:r>
+        <w:rPr>
+          <w:rFonts w:ascii="Trebuchet MS" w:hAnsi="Trebuchet MS"/>
+          <w:sz w:val="24"/>
+          <w:szCs w:val="24"/>
+        </w:rPr>
+        <w:t>decimal</w:t>
+      </w:r>
+      <w:proofErr w:type="spellEnd"/>
+      <w:r>
+        <w:rPr>
+          <w:rFonts w:ascii="Trebuchet MS" w:hAnsi="Trebuchet MS"/>
+          <w:sz w:val="24"/>
+          <w:szCs w:val="24"/>
+        </w:rPr>
+        <w:t xml:space="preserve"> şeklinde aramalar yapılarak daha hızlı bir sonuç alınabilir.</w:t>
       </w:r>
     </w:p>
     <w:p>
@@ -2927,7 +2982,21 @@
         <w:rPr>
           <w:rFonts w:ascii="Trebuchet MS" w:hAnsi="Trebuchet MS"/>
         </w:rPr>
-        <w:t>Class A : 0 – 127</w:t>
+        <w:t xml:space="preserve">Class </w:t>
+      </w:r>
+      <w:proofErr w:type="gramStart"/>
+      <w:r>
+        <w:rPr>
+          <w:rFonts w:ascii="Trebuchet MS" w:hAnsi="Trebuchet MS"/>
+        </w:rPr>
+        <w:t>A :</w:t>
+      </w:r>
+      <w:proofErr w:type="gramEnd"/>
+      <w:r>
+        <w:rPr>
+          <w:rFonts w:ascii="Trebuchet MS" w:hAnsi="Trebuchet MS"/>
+        </w:rPr>
+        <w:t xml:space="preserve"> 0 – 127</w:t>
       </w:r>
       <w:r>
         <w:rPr>
@@ -2986,7 +3055,21 @@
         <w:rPr>
           <w:rFonts w:ascii="Trebuchet MS" w:hAnsi="Trebuchet MS"/>
         </w:rPr>
-        <w:t>Class B : 128 – 191</w:t>
+        <w:t xml:space="preserve">Class </w:t>
+      </w:r>
+      <w:proofErr w:type="gramStart"/>
+      <w:r>
+        <w:rPr>
+          <w:rFonts w:ascii="Trebuchet MS" w:hAnsi="Trebuchet MS"/>
+        </w:rPr>
+        <w:t>B :</w:t>
+      </w:r>
+      <w:proofErr w:type="gramEnd"/>
+      <w:r>
+        <w:rPr>
+          <w:rFonts w:ascii="Trebuchet MS" w:hAnsi="Trebuchet MS"/>
+        </w:rPr>
+        <w:t xml:space="preserve"> 128 – 191</w:t>
       </w:r>
       <w:r>
         <w:rPr>
@@ -3045,7 +3128,21 @@
         <w:rPr>
           <w:rFonts w:ascii="Trebuchet MS" w:hAnsi="Trebuchet MS"/>
         </w:rPr>
-        <w:t>Class C : 192 – 223</w:t>
+        <w:t xml:space="preserve">Class </w:t>
+      </w:r>
+      <w:proofErr w:type="gramStart"/>
+      <w:r>
+        <w:rPr>
+          <w:rFonts w:ascii="Trebuchet MS" w:hAnsi="Trebuchet MS"/>
+        </w:rPr>
+        <w:t>C :</w:t>
+      </w:r>
+      <w:proofErr w:type="gramEnd"/>
+      <w:r>
+        <w:rPr>
+          <w:rFonts w:ascii="Trebuchet MS" w:hAnsi="Trebuchet MS"/>
+        </w:rPr>
+        <w:t xml:space="preserve"> 192 – 223</w:t>
       </w:r>
       <w:r>
         <w:rPr>
@@ -3104,7 +3201,21 @@
         <w:rPr>
           <w:rFonts w:ascii="Trebuchet MS" w:hAnsi="Trebuchet MS"/>
         </w:rPr>
-        <w:t>Class D : 224 – 239</w:t>
+        <w:t xml:space="preserve">Class </w:t>
+      </w:r>
+      <w:proofErr w:type="gramStart"/>
+      <w:r>
+        <w:rPr>
+          <w:rFonts w:ascii="Trebuchet MS" w:hAnsi="Trebuchet MS"/>
+        </w:rPr>
+        <w:t>D :</w:t>
+      </w:r>
+      <w:proofErr w:type="gramEnd"/>
+      <w:r>
+        <w:rPr>
+          <w:rFonts w:ascii="Trebuchet MS" w:hAnsi="Trebuchet MS"/>
+        </w:rPr>
+        <w:t xml:space="preserve"> 224 – 239</w:t>
       </w:r>
       <w:r>
         <w:rPr>
@@ -3164,7 +3275,21 @@
           <w:rFonts w:ascii="Trebuchet MS" w:hAnsi="Trebuchet MS"/>
         </w:rPr>
         <w:lastRenderedPageBreak/>
-        <w:t>Class D : 240 – 255</w:t>
+        <w:t xml:space="preserve">Class </w:t>
+      </w:r>
+      <w:proofErr w:type="gramStart"/>
+      <w:r>
+        <w:rPr>
+          <w:rFonts w:ascii="Trebuchet MS" w:hAnsi="Trebuchet MS"/>
+        </w:rPr>
+        <w:t>D :</w:t>
+      </w:r>
+      <w:proofErr w:type="gramEnd"/>
+      <w:r>
+        <w:rPr>
+          <w:rFonts w:ascii="Trebuchet MS" w:hAnsi="Trebuchet MS"/>
+        </w:rPr>
+        <w:t xml:space="preserve"> 240 – 255</w:t>
       </w:r>
       <w:r>
         <w:rPr>
@@ -3257,7 +3382,21 @@
         <w:rPr>
           <w:rFonts w:ascii="Trebuchet MS" w:hAnsi="Trebuchet MS"/>
         </w:rPr>
-        <w:t>İki bilgisayarın haberleşmesi için aynı class’ta olmalıdır.</w:t>
+        <w:t xml:space="preserve">İki bilgisayarın haberleşmesi için aynı </w:t>
+      </w:r>
+      <w:proofErr w:type="spellStart"/>
+      <w:r>
+        <w:rPr>
+          <w:rFonts w:ascii="Trebuchet MS" w:hAnsi="Trebuchet MS"/>
+        </w:rPr>
+        <w:t>class’ta</w:t>
+      </w:r>
+      <w:proofErr w:type="spellEnd"/>
+      <w:r>
+        <w:rPr>
+          <w:rFonts w:ascii="Trebuchet MS" w:hAnsi="Trebuchet MS"/>
+        </w:rPr>
+        <w:t xml:space="preserve"> olmalıdır.</w:t>
       </w:r>
     </w:p>
     <w:p>
@@ -4035,8 +4174,15 @@
           <w:rFonts w:ascii="Trebuchet MS" w:hAnsi="Trebuchet MS"/>
         </w:rPr>
         <w:tab/>
+      </w:r>
+      <w:proofErr w:type="gramStart"/>
+      <w:r>
+        <w:rPr>
+          <w:rFonts w:ascii="Trebuchet MS" w:hAnsi="Trebuchet MS"/>
+        </w:rPr>
         <w:t>Host  ID</w:t>
       </w:r>
+      <w:proofErr w:type="gramEnd"/>
     </w:p>
     <w:tbl>
       <w:tblPr>
@@ -4497,7 +4643,35 @@
         <w:rPr>
           <w:rFonts w:ascii="Trebuchet MS" w:hAnsi="Trebuchet MS"/>
         </w:rPr>
-        <w:t xml:space="preserve">C Class bir IP grubunda ilk 3 oktet aynı olmalıdır. B class’ta ilk 2, A class’ta ise ilk oktet aynı olmalıdır. </w:t>
+        <w:t xml:space="preserve">C Class bir IP grubunda ilk 3 oktet aynı olmalıdır. B </w:t>
+      </w:r>
+      <w:proofErr w:type="spellStart"/>
+      <w:r>
+        <w:rPr>
+          <w:rFonts w:ascii="Trebuchet MS" w:hAnsi="Trebuchet MS"/>
+        </w:rPr>
+        <w:t>class’ta</w:t>
+      </w:r>
+      <w:proofErr w:type="spellEnd"/>
+      <w:r>
+        <w:rPr>
+          <w:rFonts w:ascii="Trebuchet MS" w:hAnsi="Trebuchet MS"/>
+        </w:rPr>
+        <w:t xml:space="preserve"> ilk 2, A </w:t>
+      </w:r>
+      <w:proofErr w:type="spellStart"/>
+      <w:r>
+        <w:rPr>
+          <w:rFonts w:ascii="Trebuchet MS" w:hAnsi="Trebuchet MS"/>
+        </w:rPr>
+        <w:t>class’ta</w:t>
+      </w:r>
+      <w:proofErr w:type="spellEnd"/>
+      <w:r>
+        <w:rPr>
+          <w:rFonts w:ascii="Trebuchet MS" w:hAnsi="Trebuchet MS"/>
+        </w:rPr>
+        <w:t xml:space="preserve"> ise ilk oktet aynı olmalıdır. </w:t>
       </w:r>
     </w:p>
     <w:p>
@@ -4553,7 +4727,63 @@
         <w:rPr>
           <w:rFonts w:ascii="Trebuchet MS" w:hAnsi="Trebuchet MS"/>
         </w:rPr>
-        <w:t>B class IP’ler  ilk 2 oktet eşit olmalıdır. İlk iki oktet network ID’yi son iki oktet ise Host ID’yi temsil eder. Aynı ağda yaklaşık 65.000 civarı cihaz bulunabilir.</w:t>
+        <w:t xml:space="preserve">B </w:t>
+      </w:r>
+      <w:proofErr w:type="spellStart"/>
+      <w:r>
+        <w:rPr>
+          <w:rFonts w:ascii="Trebuchet MS" w:hAnsi="Trebuchet MS"/>
+        </w:rPr>
+        <w:t>class</w:t>
+      </w:r>
+      <w:proofErr w:type="spellEnd"/>
+      <w:r>
+        <w:rPr>
+          <w:rFonts w:ascii="Trebuchet MS" w:hAnsi="Trebuchet MS"/>
+        </w:rPr>
+        <w:t xml:space="preserve"> </w:t>
+      </w:r>
+      <w:proofErr w:type="gramStart"/>
+      <w:r>
+        <w:rPr>
+          <w:rFonts w:ascii="Trebuchet MS" w:hAnsi="Trebuchet MS"/>
+        </w:rPr>
+        <w:t>IP’ler  ilk</w:t>
+      </w:r>
+      <w:proofErr w:type="gramEnd"/>
+      <w:r>
+        <w:rPr>
+          <w:rFonts w:ascii="Trebuchet MS" w:hAnsi="Trebuchet MS"/>
+        </w:rPr>
+        <w:t xml:space="preserve"> 2 oktet eşit olmalıdır. İlk iki oktet network </w:t>
+      </w:r>
+      <w:proofErr w:type="spellStart"/>
+      <w:r>
+        <w:rPr>
+          <w:rFonts w:ascii="Trebuchet MS" w:hAnsi="Trebuchet MS"/>
+        </w:rPr>
+        <w:t>ID’yi</w:t>
+      </w:r>
+      <w:proofErr w:type="spellEnd"/>
+      <w:r>
+        <w:rPr>
+          <w:rFonts w:ascii="Trebuchet MS" w:hAnsi="Trebuchet MS"/>
+        </w:rPr>
+        <w:t xml:space="preserve"> son iki oktet ise Host </w:t>
+      </w:r>
+      <w:proofErr w:type="spellStart"/>
+      <w:r>
+        <w:rPr>
+          <w:rFonts w:ascii="Trebuchet MS" w:hAnsi="Trebuchet MS"/>
+        </w:rPr>
+        <w:t>ID’yi</w:t>
+      </w:r>
+      <w:proofErr w:type="spellEnd"/>
+      <w:r>
+        <w:rPr>
+          <w:rFonts w:ascii="Trebuchet MS" w:hAnsi="Trebuchet MS"/>
+        </w:rPr>
+        <w:t xml:space="preserve"> temsil eder. Aynı ağda yaklaşık 65.000 civarı cihaz bulunabilir.</w:t>
       </w:r>
     </w:p>
     <w:p>
@@ -4575,7 +4805,21 @@
         <w:rPr>
           <w:rFonts w:ascii="Trebuchet MS" w:hAnsi="Trebuchet MS"/>
         </w:rPr>
-        <w:t>A class IP’ler ilk oktetleri eşit olmalıdır. Yaklaşık olarak 16 milyon cihaz aynı ağda olacaktır.</w:t>
+        <w:t xml:space="preserve">A </w:t>
+      </w:r>
+      <w:proofErr w:type="spellStart"/>
+      <w:r>
+        <w:rPr>
+          <w:rFonts w:ascii="Trebuchet MS" w:hAnsi="Trebuchet MS"/>
+        </w:rPr>
+        <w:t>class</w:t>
+      </w:r>
+      <w:proofErr w:type="spellEnd"/>
+      <w:r>
+        <w:rPr>
+          <w:rFonts w:ascii="Trebuchet MS" w:hAnsi="Trebuchet MS"/>
+        </w:rPr>
+        <w:t xml:space="preserve"> IP’ler ilk oktetleri eşit olmalıdır. Yaklaşık olarak 16 milyon cihaz aynı ağda olacaktır.</w:t>
       </w:r>
     </w:p>
     <w:p>
@@ -4597,7 +4841,21 @@
         <w:rPr>
           <w:rFonts w:ascii="Trebuchet MS" w:hAnsi="Trebuchet MS"/>
         </w:rPr>
-        <w:t>Host ID gösterimi : 10.255.255.255</w:t>
+        <w:t xml:space="preserve">Host ID </w:t>
+      </w:r>
+      <w:proofErr w:type="gramStart"/>
+      <w:r>
+        <w:rPr>
+          <w:rFonts w:ascii="Trebuchet MS" w:hAnsi="Trebuchet MS"/>
+        </w:rPr>
+        <w:t>gösterimi :</w:t>
+      </w:r>
+      <w:proofErr w:type="gramEnd"/>
+      <w:r>
+        <w:rPr>
+          <w:rFonts w:ascii="Trebuchet MS" w:hAnsi="Trebuchet MS"/>
+        </w:rPr>
+        <w:t xml:space="preserve"> 10.255.255.255</w:t>
       </w:r>
     </w:p>
     <w:p>
@@ -4659,7 +4917,21 @@
         <w:rPr>
           <w:rFonts w:ascii="Trebuchet MS" w:hAnsi="Trebuchet MS"/>
         </w:rPr>
-        <w:t>NAT (Network Access Translation)</w:t>
+        <w:t xml:space="preserve">NAT (Network Access </w:t>
+      </w:r>
+      <w:proofErr w:type="spellStart"/>
+      <w:r>
+        <w:rPr>
+          <w:rFonts w:ascii="Trebuchet MS" w:hAnsi="Trebuchet MS"/>
+        </w:rPr>
+        <w:t>Translation</w:t>
+      </w:r>
+      <w:proofErr w:type="spellEnd"/>
+      <w:r>
+        <w:rPr>
+          <w:rFonts w:ascii="Trebuchet MS" w:hAnsi="Trebuchet MS"/>
+        </w:rPr>
+        <w:t>)</w:t>
       </w:r>
     </w:p>
     <w:p>
@@ -4677,11 +4949,19 @@
           <w:rFonts w:ascii="Trebuchet MS" w:hAnsi="Trebuchet MS"/>
         </w:rPr>
       </w:pPr>
-      <w:r>
-        <w:rPr>
-          <w:rFonts w:ascii="Trebuchet MS" w:hAnsi="Trebuchet MS"/>
-        </w:rPr>
-        <w:t>Mekana verilen IP’ler dış IP</w:t>
+      <w:proofErr w:type="gramStart"/>
+      <w:r>
+        <w:rPr>
+          <w:rFonts w:ascii="Trebuchet MS" w:hAnsi="Trebuchet MS"/>
+        </w:rPr>
+        <w:t>Mekana</w:t>
+      </w:r>
+      <w:proofErr w:type="gramEnd"/>
+      <w:r>
+        <w:rPr>
+          <w:rFonts w:ascii="Trebuchet MS" w:hAnsi="Trebuchet MS"/>
+        </w:rPr>
+        <w:t xml:space="preserve"> verilen IP’ler dış IP</w:t>
       </w:r>
     </w:p>
     <w:p>
@@ -4703,7 +4983,21 @@
         <w:rPr>
           <w:rFonts w:ascii="Trebuchet MS" w:hAnsi="Trebuchet MS"/>
         </w:rPr>
-        <w:t>İçerideki IP’ler private (iç) IP</w:t>
+        <w:t xml:space="preserve">İçerideki IP’ler </w:t>
+      </w:r>
+      <w:proofErr w:type="spellStart"/>
+      <w:r>
+        <w:rPr>
+          <w:rFonts w:ascii="Trebuchet MS" w:hAnsi="Trebuchet MS"/>
+        </w:rPr>
+        <w:t>private</w:t>
+      </w:r>
+      <w:proofErr w:type="spellEnd"/>
+      <w:r>
+        <w:rPr>
+          <w:rFonts w:ascii="Trebuchet MS" w:hAnsi="Trebuchet MS"/>
+        </w:rPr>
+        <w:t xml:space="preserve"> (iç) IP</w:t>
       </w:r>
     </w:p>
     <w:p>
@@ -4725,7 +5019,21 @@
         <w:rPr>
           <w:rFonts w:ascii="Trebuchet MS" w:hAnsi="Trebuchet MS"/>
         </w:rPr>
-        <w:t>İçeride verilen IP’yi modeme verilen  IP’ye dönüştüren sistem NAT denilir.</w:t>
+        <w:t xml:space="preserve">İçeride verilen IP’yi modeme </w:t>
+      </w:r>
+      <w:proofErr w:type="gramStart"/>
+      <w:r>
+        <w:rPr>
+          <w:rFonts w:ascii="Trebuchet MS" w:hAnsi="Trebuchet MS"/>
+        </w:rPr>
+        <w:t>verilen  IP’ye</w:t>
+      </w:r>
+      <w:proofErr w:type="gramEnd"/>
+      <w:r>
+        <w:rPr>
+          <w:rFonts w:ascii="Trebuchet MS" w:hAnsi="Trebuchet MS"/>
+        </w:rPr>
+        <w:t xml:space="preserve"> dönüştüren sistem NAT denilir.</w:t>
       </w:r>
     </w:p>
     <w:p>
@@ -4747,7 +5055,21 @@
         <w:rPr>
           <w:rFonts w:ascii="Trebuchet MS" w:hAnsi="Trebuchet MS"/>
         </w:rPr>
-        <w:t>İç IP’ler (Private IP’ler)</w:t>
+        <w:t>İç IP’ler (</w:t>
+      </w:r>
+      <w:proofErr w:type="spellStart"/>
+      <w:r>
+        <w:rPr>
+          <w:rFonts w:ascii="Trebuchet MS" w:hAnsi="Trebuchet MS"/>
+        </w:rPr>
+        <w:t>Private</w:t>
+      </w:r>
+      <w:proofErr w:type="spellEnd"/>
+      <w:r>
+        <w:rPr>
+          <w:rFonts w:ascii="Trebuchet MS" w:hAnsi="Trebuchet MS"/>
+        </w:rPr>
+        <w:t xml:space="preserve"> IP’ler)</w:t>
       </w:r>
     </w:p>
     <w:p>
@@ -4769,7 +5091,21 @@
         <w:rPr>
           <w:rFonts w:ascii="Trebuchet MS" w:hAnsi="Trebuchet MS"/>
         </w:rPr>
-        <w:t>Modemin iki bacağı vardır. İç bacak ve dış bacak. İnternette yapılan IP sorgulamasında çıkan cevap dış bacak IP’sini (Public IP) verir. Modemin dış bacağı internete çıkaran IP’dir. Otomatik IP dağıtan sistemin adı DHCP servisidir.</w:t>
+        <w:t>Modemin iki bacağı vardır. İç bacak ve dış bacak. İnternette yapılan IP sorgulamasında çıkan cevap dış bacak IP’sini (</w:t>
+      </w:r>
+      <w:proofErr w:type="spellStart"/>
+      <w:r>
+        <w:rPr>
+          <w:rFonts w:ascii="Trebuchet MS" w:hAnsi="Trebuchet MS"/>
+        </w:rPr>
+        <w:t>Public</w:t>
+      </w:r>
+      <w:proofErr w:type="spellEnd"/>
+      <w:r>
+        <w:rPr>
+          <w:rFonts w:ascii="Trebuchet MS" w:hAnsi="Trebuchet MS"/>
+        </w:rPr>
+        <w:t xml:space="preserve"> IP) verir. Modemin dış bacağı internete çıkaran IP’dir. Otomatik IP dağıtan sistemin adı DHCP servisidir.</w:t>
       </w:r>
     </w:p>
     <w:p>
@@ -4787,11 +5123,19 @@
           <w:rFonts w:ascii="Trebuchet MS" w:hAnsi="Trebuchet MS"/>
         </w:rPr>
       </w:pPr>
-      <w:r>
-        <w:rPr>
-          <w:rFonts w:ascii="Trebuchet MS" w:hAnsi="Trebuchet MS"/>
-        </w:rPr>
-        <w:t>Default Gateway (Varsayılan Ağ Geçidi) modemin iç IP’si</w:t>
+      <w:proofErr w:type="spellStart"/>
+      <w:r>
+        <w:rPr>
+          <w:rFonts w:ascii="Trebuchet MS" w:hAnsi="Trebuchet MS"/>
+        </w:rPr>
+        <w:t>Default</w:t>
+      </w:r>
+      <w:proofErr w:type="spellEnd"/>
+      <w:r>
+        <w:rPr>
+          <w:rFonts w:ascii="Trebuchet MS" w:hAnsi="Trebuchet MS"/>
+        </w:rPr>
+        <w:t xml:space="preserve"> Gateway (Varsayılan Ağ Geçidi) modemin iç IP’si</w:t>
       </w:r>
     </w:p>
     <w:p>
@@ -4843,7 +5187,21 @@
         <w:rPr>
           <w:rFonts w:ascii="Trebuchet MS" w:hAnsi="Trebuchet MS"/>
         </w:rPr>
-        <w:t xml:space="preserve">A class </w:t>
+        <w:t xml:space="preserve">A </w:t>
+      </w:r>
+      <w:proofErr w:type="spellStart"/>
+      <w:r>
+        <w:rPr>
+          <w:rFonts w:ascii="Trebuchet MS" w:hAnsi="Trebuchet MS"/>
+        </w:rPr>
+        <w:t>class</w:t>
+      </w:r>
+      <w:proofErr w:type="spellEnd"/>
+      <w:r>
+        <w:rPr>
+          <w:rFonts w:ascii="Trebuchet MS" w:hAnsi="Trebuchet MS"/>
+        </w:rPr>
+        <w:t xml:space="preserve"> </w:t>
       </w:r>
       <w:r>
         <w:rPr>
@@ -4874,7 +5232,21 @@
         <w:rPr>
           <w:rFonts w:ascii="Trebuchet MS" w:hAnsi="Trebuchet MS"/>
         </w:rPr>
-        <w:t xml:space="preserve">B class </w:t>
+        <w:t xml:space="preserve">B </w:t>
+      </w:r>
+      <w:proofErr w:type="spellStart"/>
+      <w:r>
+        <w:rPr>
+          <w:rFonts w:ascii="Trebuchet MS" w:hAnsi="Trebuchet MS"/>
+        </w:rPr>
+        <w:t>class</w:t>
+      </w:r>
+      <w:proofErr w:type="spellEnd"/>
+      <w:r>
+        <w:rPr>
+          <w:rFonts w:ascii="Trebuchet MS" w:hAnsi="Trebuchet MS"/>
+        </w:rPr>
+        <w:t xml:space="preserve"> </w:t>
       </w:r>
       <w:r>
         <w:rPr>
@@ -4905,7 +5277,21 @@
         <w:rPr>
           <w:rFonts w:ascii="Trebuchet MS" w:hAnsi="Trebuchet MS"/>
         </w:rPr>
-        <w:t xml:space="preserve">C class </w:t>
+        <w:t xml:space="preserve">C </w:t>
+      </w:r>
+      <w:proofErr w:type="spellStart"/>
+      <w:r>
+        <w:rPr>
+          <w:rFonts w:ascii="Trebuchet MS" w:hAnsi="Trebuchet MS"/>
+        </w:rPr>
+        <w:t>class</w:t>
+      </w:r>
+      <w:proofErr w:type="spellEnd"/>
+      <w:r>
+        <w:rPr>
+          <w:rFonts w:ascii="Trebuchet MS" w:hAnsi="Trebuchet MS"/>
+        </w:rPr>
+        <w:t xml:space="preserve"> </w:t>
       </w:r>
       <w:r>
         <w:rPr>
@@ -5021,7 +5407,85 @@
         <w:rPr>
           <w:rFonts w:ascii="Trebuchet MS" w:hAnsi="Trebuchet MS"/>
         </w:rPr>
-        <w:t>Eğer ki kurulum esnasında hata verir ise Visual Studio C++ v_credit dosyası Windows’un kendi sitesinden indilir ve next -&gt; next  diyerek kurulum tamamlanır.</w:t>
+        <w:t xml:space="preserve">Eğer ki kurulum esnasında hata verir ise Visual </w:t>
+      </w:r>
+      <w:proofErr w:type="spellStart"/>
+      <w:r>
+        <w:rPr>
+          <w:rFonts w:ascii="Trebuchet MS" w:hAnsi="Trebuchet MS"/>
+        </w:rPr>
+        <w:t>Studio</w:t>
+      </w:r>
+      <w:proofErr w:type="spellEnd"/>
+      <w:r>
+        <w:rPr>
+          <w:rFonts w:ascii="Trebuchet MS" w:hAnsi="Trebuchet MS"/>
+        </w:rPr>
+        <w:t xml:space="preserve"> C++ </w:t>
+      </w:r>
+      <w:proofErr w:type="spellStart"/>
+      <w:r>
+        <w:rPr>
+          <w:rFonts w:ascii="Trebuchet MS" w:hAnsi="Trebuchet MS"/>
+        </w:rPr>
+        <w:t>v_credit</w:t>
+      </w:r>
+      <w:proofErr w:type="spellEnd"/>
+      <w:r>
+        <w:rPr>
+          <w:rFonts w:ascii="Trebuchet MS" w:hAnsi="Trebuchet MS"/>
+        </w:rPr>
+        <w:t xml:space="preserve"> dosyası Windows’un kendi sitesinden </w:t>
+      </w:r>
+      <w:proofErr w:type="spellStart"/>
+      <w:r>
+        <w:rPr>
+          <w:rFonts w:ascii="Trebuchet MS" w:hAnsi="Trebuchet MS"/>
+        </w:rPr>
+        <w:t>indilir</w:t>
+      </w:r>
+      <w:proofErr w:type="spellEnd"/>
+      <w:r>
+        <w:rPr>
+          <w:rFonts w:ascii="Trebuchet MS" w:hAnsi="Trebuchet MS"/>
+        </w:rPr>
+        <w:t xml:space="preserve"> ve </w:t>
+      </w:r>
+      <w:proofErr w:type="spellStart"/>
+      <w:proofErr w:type="gramStart"/>
+      <w:r>
+        <w:rPr>
+          <w:rFonts w:ascii="Trebuchet MS" w:hAnsi="Trebuchet MS"/>
+        </w:rPr>
+        <w:t>next</w:t>
+      </w:r>
+      <w:proofErr w:type="spellEnd"/>
+      <w:r>
+        <w:rPr>
+          <w:rFonts w:ascii="Trebuchet MS" w:hAnsi="Trebuchet MS"/>
+        </w:rPr>
+        <w:t xml:space="preserve"> -</w:t>
+      </w:r>
+      <w:proofErr w:type="gramEnd"/>
+      <w:r>
+        <w:rPr>
+          <w:rFonts w:ascii="Trebuchet MS" w:hAnsi="Trebuchet MS"/>
+        </w:rPr>
+        <w:t xml:space="preserve">&gt; </w:t>
+      </w:r>
+      <w:proofErr w:type="spellStart"/>
+      <w:r>
+        <w:rPr>
+          <w:rFonts w:ascii="Trebuchet MS" w:hAnsi="Trebuchet MS"/>
+        </w:rPr>
+        <w:t>next</w:t>
+      </w:r>
+      <w:proofErr w:type="spellEnd"/>
+      <w:r>
+        <w:rPr>
+          <w:rFonts w:ascii="Trebuchet MS" w:hAnsi="Trebuchet MS"/>
+        </w:rPr>
+        <w:t xml:space="preserve">  diyerek kurulum tamamlanır.</w:t>
       </w:r>
     </w:p>
     <w:p>
@@ -5043,7 +5507,71 @@
         <w:rPr>
           <w:rFonts w:ascii="Trebuchet MS" w:hAnsi="Trebuchet MS"/>
         </w:rPr>
-        <w:t>Ayrıca C++ dosyası kurulduktan sonra da virtual box programı next -&gt; next diyerek kurulumu tamamlanır.</w:t>
+        <w:t xml:space="preserve">Ayrıca C++ dosyası kurulduktan sonra da </w:t>
+      </w:r>
+      <w:proofErr w:type="spellStart"/>
+      <w:r>
+        <w:rPr>
+          <w:rFonts w:ascii="Trebuchet MS" w:hAnsi="Trebuchet MS"/>
+        </w:rPr>
+        <w:t>virtual</w:t>
+      </w:r>
+      <w:proofErr w:type="spellEnd"/>
+      <w:r>
+        <w:rPr>
+          <w:rFonts w:ascii="Trebuchet MS" w:hAnsi="Trebuchet MS"/>
+        </w:rPr>
+        <w:t xml:space="preserve"> </w:t>
+      </w:r>
+      <w:proofErr w:type="spellStart"/>
+      <w:r>
+        <w:rPr>
+          <w:rFonts w:ascii="Trebuchet MS" w:hAnsi="Trebuchet MS"/>
+        </w:rPr>
+        <w:t>box</w:t>
+      </w:r>
+      <w:proofErr w:type="spellEnd"/>
+      <w:r>
+        <w:rPr>
+          <w:rFonts w:ascii="Trebuchet MS" w:hAnsi="Trebuchet MS"/>
+        </w:rPr>
+        <w:t xml:space="preserve"> programı </w:t>
+      </w:r>
+      <w:proofErr w:type="spellStart"/>
+      <w:proofErr w:type="gramStart"/>
+      <w:r>
+        <w:rPr>
+          <w:rFonts w:ascii="Trebuchet MS" w:hAnsi="Trebuchet MS"/>
+        </w:rPr>
+        <w:t>next</w:t>
+      </w:r>
+      <w:proofErr w:type="spellEnd"/>
+      <w:r>
+        <w:rPr>
+          <w:rFonts w:ascii="Trebuchet MS" w:hAnsi="Trebuchet MS"/>
+        </w:rPr>
+        <w:t xml:space="preserve"> -</w:t>
+      </w:r>
+      <w:proofErr w:type="gramEnd"/>
+      <w:r>
+        <w:rPr>
+          <w:rFonts w:ascii="Trebuchet MS" w:hAnsi="Trebuchet MS"/>
+        </w:rPr>
+        <w:t xml:space="preserve">&gt; </w:t>
+      </w:r>
+      <w:proofErr w:type="spellStart"/>
+      <w:r>
+        <w:rPr>
+          <w:rFonts w:ascii="Trebuchet MS" w:hAnsi="Trebuchet MS"/>
+        </w:rPr>
+        <w:t>next</w:t>
+      </w:r>
+      <w:proofErr w:type="spellEnd"/>
+      <w:r>
+        <w:rPr>
+          <w:rFonts w:ascii="Trebuchet MS" w:hAnsi="Trebuchet MS"/>
+        </w:rPr>
+        <w:t xml:space="preserve"> diyerek kurulumu tamamlanır.</w:t>
       </w:r>
     </w:p>
     <w:p>
@@ -5065,7 +5593,35 @@
         <w:rPr>
           <w:rFonts w:ascii="Trebuchet MS" w:hAnsi="Trebuchet MS"/>
         </w:rPr>
-        <w:t>ISO Dosyası Yükleme : Katılımsız kurulumu atla seçeneği seçilir ve gerekli olan ram miktarı belirlenir. Daha sonra ayrılacak olan disk miktarı seçilir. (genelde varsayılan olarak gelen değer bırakılır) Tamam denilerek işlem tamamlanır.</w:t>
+        <w:t xml:space="preserve">ISO Dosyası </w:t>
+      </w:r>
+      <w:proofErr w:type="gramStart"/>
+      <w:r>
+        <w:rPr>
+          <w:rFonts w:ascii="Trebuchet MS" w:hAnsi="Trebuchet MS"/>
+        </w:rPr>
+        <w:t>Yükleme :</w:t>
+      </w:r>
+      <w:proofErr w:type="gramEnd"/>
+      <w:r>
+        <w:rPr>
+          <w:rFonts w:ascii="Trebuchet MS" w:hAnsi="Trebuchet MS"/>
+        </w:rPr>
+        <w:t xml:space="preserve"> Katılımsız kurulumu atla seçeneği seçilir ve gerekli olan ram miktarı belirlenir. Daha sonra ayrılacak olan disk miktarı seçilir. (</w:t>
+      </w:r>
+      <w:proofErr w:type="gramStart"/>
+      <w:r>
+        <w:rPr>
+          <w:rFonts w:ascii="Trebuchet MS" w:hAnsi="Trebuchet MS"/>
+        </w:rPr>
+        <w:t>genelde</w:t>
+      </w:r>
+      <w:proofErr w:type="gramEnd"/>
+      <w:r>
+        <w:rPr>
+          <w:rFonts w:ascii="Trebuchet MS" w:hAnsi="Trebuchet MS"/>
+        </w:rPr>
+        <w:t xml:space="preserve"> varsayılan olarak gelen değer bırakılır) Tamam denilerek işlem tamamlanır.</w:t>
       </w:r>
     </w:p>
     <w:p>
@@ -5149,11 +5705,69 @@
           <w:rFonts w:ascii="Trebuchet MS" w:hAnsi="Trebuchet MS"/>
         </w:rPr>
       </w:pPr>
-      <w:r>
-        <w:rPr>
-          <w:rFonts w:ascii="Trebuchet MS" w:hAnsi="Trebuchet MS"/>
-        </w:rPr>
-        <w:t>Settings -&gt; storage -&gt; .iso tıklanır -&gt; sağ kısımdan remove disk</w:t>
+      <w:proofErr w:type="spellStart"/>
+      <w:proofErr w:type="gramStart"/>
+      <w:r>
+        <w:rPr>
+          <w:rFonts w:ascii="Trebuchet MS" w:hAnsi="Trebuchet MS"/>
+        </w:rPr>
+        <w:t>Settings</w:t>
+      </w:r>
+      <w:proofErr w:type="spellEnd"/>
+      <w:r>
+        <w:rPr>
+          <w:rFonts w:ascii="Trebuchet MS" w:hAnsi="Trebuchet MS"/>
+        </w:rPr>
+        <w:t xml:space="preserve"> -</w:t>
+      </w:r>
+      <w:proofErr w:type="gramEnd"/>
+      <w:r>
+        <w:rPr>
+          <w:rFonts w:ascii="Trebuchet MS" w:hAnsi="Trebuchet MS"/>
+        </w:rPr>
+        <w:t xml:space="preserve">&gt; </w:t>
+      </w:r>
+      <w:proofErr w:type="spellStart"/>
+      <w:r>
+        <w:rPr>
+          <w:rFonts w:ascii="Trebuchet MS" w:hAnsi="Trebuchet MS"/>
+        </w:rPr>
+        <w:t>storage</w:t>
+      </w:r>
+      <w:proofErr w:type="spellEnd"/>
+      <w:r>
+        <w:rPr>
+          <w:rFonts w:ascii="Trebuchet MS" w:hAnsi="Trebuchet MS"/>
+        </w:rPr>
+        <w:t xml:space="preserve"> -&gt; .</w:t>
+      </w:r>
+      <w:proofErr w:type="spellStart"/>
+      <w:r>
+        <w:rPr>
+          <w:rFonts w:ascii="Trebuchet MS" w:hAnsi="Trebuchet MS"/>
+        </w:rPr>
+        <w:t>iso</w:t>
+      </w:r>
+      <w:proofErr w:type="spellEnd"/>
+      <w:r>
+        <w:rPr>
+          <w:rFonts w:ascii="Trebuchet MS" w:hAnsi="Trebuchet MS"/>
+        </w:rPr>
+        <w:t xml:space="preserve"> tıklanır -&gt; sağ kısımdan </w:t>
+      </w:r>
+      <w:proofErr w:type="spellStart"/>
+      <w:r>
+        <w:rPr>
+          <w:rFonts w:ascii="Trebuchet MS" w:hAnsi="Trebuchet MS"/>
+        </w:rPr>
+        <w:t>remove</w:t>
+      </w:r>
+      <w:proofErr w:type="spellEnd"/>
+      <w:r>
+        <w:rPr>
+          <w:rFonts w:ascii="Trebuchet MS" w:hAnsi="Trebuchet MS"/>
+        </w:rPr>
+        <w:t xml:space="preserve"> disk</w:t>
       </w:r>
     </w:p>
     <w:p>
@@ -5171,11 +5785,55 @@
           <w:rFonts w:ascii="Trebuchet MS" w:hAnsi="Trebuchet MS"/>
         </w:rPr>
       </w:pPr>
-      <w:r>
-        <w:rPr>
-          <w:rFonts w:ascii="Trebuchet MS" w:hAnsi="Trebuchet MS"/>
-        </w:rPr>
-        <w:t>Settings -&gt; network -&gt; bridge mode yapılır.</w:t>
+      <w:proofErr w:type="spellStart"/>
+      <w:proofErr w:type="gramStart"/>
+      <w:r>
+        <w:rPr>
+          <w:rFonts w:ascii="Trebuchet MS" w:hAnsi="Trebuchet MS"/>
+        </w:rPr>
+        <w:t>Settings</w:t>
+      </w:r>
+      <w:proofErr w:type="spellEnd"/>
+      <w:r>
+        <w:rPr>
+          <w:rFonts w:ascii="Trebuchet MS" w:hAnsi="Trebuchet MS"/>
+        </w:rPr>
+        <w:t xml:space="preserve"> -</w:t>
+      </w:r>
+      <w:proofErr w:type="gramEnd"/>
+      <w:r>
+        <w:rPr>
+          <w:rFonts w:ascii="Trebuchet MS" w:hAnsi="Trebuchet MS"/>
+        </w:rPr>
+        <w:t xml:space="preserve">&gt; network -&gt; </w:t>
+      </w:r>
+      <w:proofErr w:type="spellStart"/>
+      <w:r>
+        <w:rPr>
+          <w:rFonts w:ascii="Trebuchet MS" w:hAnsi="Trebuchet MS"/>
+        </w:rPr>
+        <w:t>bridge</w:t>
+      </w:r>
+      <w:proofErr w:type="spellEnd"/>
+      <w:r>
+        <w:rPr>
+          <w:rFonts w:ascii="Trebuchet MS" w:hAnsi="Trebuchet MS"/>
+        </w:rPr>
+        <w:t xml:space="preserve"> </w:t>
+      </w:r>
+      <w:proofErr w:type="spellStart"/>
+      <w:r>
+        <w:rPr>
+          <w:rFonts w:ascii="Trebuchet MS" w:hAnsi="Trebuchet MS"/>
+        </w:rPr>
+        <w:t>mode</w:t>
+      </w:r>
+      <w:proofErr w:type="spellEnd"/>
+      <w:r>
+        <w:rPr>
+          <w:rFonts w:ascii="Trebuchet MS" w:hAnsi="Trebuchet MS"/>
+        </w:rPr>
+        <w:t xml:space="preserve"> yapılır.</w:t>
       </w:r>
     </w:p>
     <w:p>
@@ -5197,13 +5855,203 @@
         <w:rPr>
           <w:rFonts w:ascii="Trebuchet MS" w:hAnsi="Trebuchet MS"/>
         </w:rPr>
-        <w:t xml:space="preserve">Otomatik ekran genişliği : Açık olan pencerede insert guest additions tıklanır. CD-Rom sürücüsüne eklenmiş olan  uygulama next -&gt; next denilerek </w:t>
-      </w:r>
-      <w:r>
-        <w:rPr>
-          <w:rFonts w:ascii="Trebuchet MS" w:hAnsi="Trebuchet MS"/>
-        </w:rPr>
-        <w:t>kuruluma denilerek kuruluma devam edilir. Daha sonra sistem yeniden başlatılınca view -&gt; guest auto resize display seçeneği seçilir. Daha sonra oluşan .iso dosyası storagedan kaldırılır.</w:t>
+        <w:t xml:space="preserve">Otomatik ekran </w:t>
+      </w:r>
+      <w:proofErr w:type="gramStart"/>
+      <w:r>
+        <w:rPr>
+          <w:rFonts w:ascii="Trebuchet MS" w:hAnsi="Trebuchet MS"/>
+        </w:rPr>
+        <w:t>genişliği :</w:t>
+      </w:r>
+      <w:proofErr w:type="gramEnd"/>
+      <w:r>
+        <w:rPr>
+          <w:rFonts w:ascii="Trebuchet MS" w:hAnsi="Trebuchet MS"/>
+        </w:rPr>
+        <w:t xml:space="preserve"> Açık olan pencerede insert </w:t>
+      </w:r>
+      <w:proofErr w:type="spellStart"/>
+      <w:r>
+        <w:rPr>
+          <w:rFonts w:ascii="Trebuchet MS" w:hAnsi="Trebuchet MS"/>
+        </w:rPr>
+        <w:t>guest</w:t>
+      </w:r>
+      <w:proofErr w:type="spellEnd"/>
+      <w:r>
+        <w:rPr>
+          <w:rFonts w:ascii="Trebuchet MS" w:hAnsi="Trebuchet MS"/>
+        </w:rPr>
+        <w:t xml:space="preserve"> </w:t>
+      </w:r>
+      <w:proofErr w:type="spellStart"/>
+      <w:r>
+        <w:rPr>
+          <w:rFonts w:ascii="Trebuchet MS" w:hAnsi="Trebuchet MS"/>
+        </w:rPr>
+        <w:t>additions</w:t>
+      </w:r>
+      <w:proofErr w:type="spellEnd"/>
+      <w:r>
+        <w:rPr>
+          <w:rFonts w:ascii="Trebuchet MS" w:hAnsi="Trebuchet MS"/>
+        </w:rPr>
+        <w:t xml:space="preserve"> tıklanır. CD-Rom sürücüsüne eklenmiş </w:t>
+      </w:r>
+      <w:proofErr w:type="gramStart"/>
+      <w:r>
+        <w:rPr>
+          <w:rFonts w:ascii="Trebuchet MS" w:hAnsi="Trebuchet MS"/>
+        </w:rPr>
+        <w:t>olan  uygulama</w:t>
+      </w:r>
+      <w:proofErr w:type="gramEnd"/>
+      <w:r>
+        <w:rPr>
+          <w:rFonts w:ascii="Trebuchet MS" w:hAnsi="Trebuchet MS"/>
+        </w:rPr>
+        <w:t xml:space="preserve"> </w:t>
+      </w:r>
+      <w:proofErr w:type="spellStart"/>
+      <w:r>
+        <w:rPr>
+          <w:rFonts w:ascii="Trebuchet MS" w:hAnsi="Trebuchet MS"/>
+        </w:rPr>
+        <w:t>next</w:t>
+      </w:r>
+      <w:proofErr w:type="spellEnd"/>
+      <w:r>
+        <w:rPr>
+          <w:rFonts w:ascii="Trebuchet MS" w:hAnsi="Trebuchet MS"/>
+        </w:rPr>
+        <w:t xml:space="preserve"> -&gt; </w:t>
+      </w:r>
+      <w:proofErr w:type="spellStart"/>
+      <w:r>
+        <w:rPr>
+          <w:rFonts w:ascii="Trebuchet MS" w:hAnsi="Trebuchet MS"/>
+        </w:rPr>
+        <w:t>next</w:t>
+      </w:r>
+      <w:proofErr w:type="spellEnd"/>
+      <w:r>
+        <w:rPr>
+          <w:rFonts w:ascii="Trebuchet MS" w:hAnsi="Trebuchet MS"/>
+        </w:rPr>
+        <w:t xml:space="preserve"> denilerek </w:t>
+      </w:r>
+      <w:r>
+        <w:rPr>
+          <w:rFonts w:ascii="Trebuchet MS" w:hAnsi="Trebuchet MS"/>
+        </w:rPr>
+        <w:t xml:space="preserve">kuruluma denilerek kuruluma devam edilir. Daha sonra sistem yeniden başlatılınca </w:t>
+      </w:r>
+      <w:proofErr w:type="spellStart"/>
+      <w:proofErr w:type="gramStart"/>
+      <w:r>
+        <w:rPr>
+          <w:rFonts w:ascii="Trebuchet MS" w:hAnsi="Trebuchet MS"/>
+        </w:rPr>
+        <w:t>view</w:t>
+      </w:r>
+      <w:proofErr w:type="spellEnd"/>
+      <w:r>
+        <w:rPr>
+          <w:rFonts w:ascii="Trebuchet MS" w:hAnsi="Trebuchet MS"/>
+        </w:rPr>
+        <w:t xml:space="preserve"> -</w:t>
+      </w:r>
+      <w:proofErr w:type="gramEnd"/>
+      <w:r>
+        <w:rPr>
+          <w:rFonts w:ascii="Trebuchet MS" w:hAnsi="Trebuchet MS"/>
+        </w:rPr>
+        <w:t xml:space="preserve">&gt; </w:t>
+      </w:r>
+      <w:proofErr w:type="spellStart"/>
+      <w:r>
+        <w:rPr>
+          <w:rFonts w:ascii="Trebuchet MS" w:hAnsi="Trebuchet MS"/>
+        </w:rPr>
+        <w:t>guest</w:t>
+      </w:r>
+      <w:proofErr w:type="spellEnd"/>
+      <w:r>
+        <w:rPr>
+          <w:rFonts w:ascii="Trebuchet MS" w:hAnsi="Trebuchet MS"/>
+        </w:rPr>
+        <w:t xml:space="preserve"> </w:t>
+      </w:r>
+      <w:proofErr w:type="spellStart"/>
+      <w:r>
+        <w:rPr>
+          <w:rFonts w:ascii="Trebuchet MS" w:hAnsi="Trebuchet MS"/>
+        </w:rPr>
+        <w:t>auto</w:t>
+      </w:r>
+      <w:proofErr w:type="spellEnd"/>
+      <w:r>
+        <w:rPr>
+          <w:rFonts w:ascii="Trebuchet MS" w:hAnsi="Trebuchet MS"/>
+        </w:rPr>
+        <w:t xml:space="preserve"> </w:t>
+      </w:r>
+      <w:proofErr w:type="spellStart"/>
+      <w:r>
+        <w:rPr>
+          <w:rFonts w:ascii="Trebuchet MS" w:hAnsi="Trebuchet MS"/>
+        </w:rPr>
+        <w:t>resize</w:t>
+      </w:r>
+      <w:proofErr w:type="spellEnd"/>
+      <w:r>
+        <w:rPr>
+          <w:rFonts w:ascii="Trebuchet MS" w:hAnsi="Trebuchet MS"/>
+        </w:rPr>
+        <w:t xml:space="preserve"> </w:t>
+      </w:r>
+      <w:proofErr w:type="spellStart"/>
+      <w:r>
+        <w:rPr>
+          <w:rFonts w:ascii="Trebuchet MS" w:hAnsi="Trebuchet MS"/>
+        </w:rPr>
+        <w:t>display</w:t>
+      </w:r>
+      <w:proofErr w:type="spellEnd"/>
+      <w:r>
+        <w:rPr>
+          <w:rFonts w:ascii="Trebuchet MS" w:hAnsi="Trebuchet MS"/>
+        </w:rPr>
+        <w:t xml:space="preserve"> seçeneği seçilir. Daha sonra oluşan .</w:t>
+      </w:r>
+      <w:proofErr w:type="spellStart"/>
+      <w:r>
+        <w:rPr>
+          <w:rFonts w:ascii="Trebuchet MS" w:hAnsi="Trebuchet MS"/>
+        </w:rPr>
+        <w:t>iso</w:t>
+      </w:r>
+      <w:proofErr w:type="spellEnd"/>
+      <w:r>
+        <w:rPr>
+          <w:rFonts w:ascii="Trebuchet MS" w:hAnsi="Trebuchet MS"/>
+        </w:rPr>
+        <w:t xml:space="preserve"> dosyası </w:t>
+      </w:r>
+      <w:proofErr w:type="spellStart"/>
+      <w:r>
+        <w:rPr>
+          <w:rFonts w:ascii="Trebuchet MS" w:hAnsi="Trebuchet MS"/>
+        </w:rPr>
+        <w:t>storagedan</w:t>
+      </w:r>
+      <w:proofErr w:type="spellEnd"/>
+      <w:r>
+        <w:rPr>
+          <w:rFonts w:ascii="Trebuchet MS" w:hAnsi="Trebuchet MS"/>
+        </w:rPr>
+        <w:t xml:space="preserve"> kaldırılır.</w:t>
       </w:r>
     </w:p>
     <w:p>
@@ -5242,7 +6090,35 @@
         <w:rPr>
           <w:rFonts w:ascii="Trebuchet MS" w:hAnsi="Trebuchet MS"/>
         </w:rPr>
-        <w:t>IP atama : sağ alt kısımdan monitör -&gt; ağ ve internet ayarları -&gt; ethernet -&gt; bağdaştırıcı seçenekleri -&gt; çift tıklama -&gt; IPv4 -&gt; çift tıklama -&gt; aşağıdaki IP adresini kullan seçeneğine gerekli IP bilgileri girilir. Tab tuşuna basıldıktan sonra pc tarafından girilen IP bilgisine göre ağ alt maskesi otomatik olarak verilir.</w:t>
+        <w:t xml:space="preserve">IP </w:t>
+      </w:r>
+      <w:proofErr w:type="gramStart"/>
+      <w:r>
+        <w:rPr>
+          <w:rFonts w:ascii="Trebuchet MS" w:hAnsi="Trebuchet MS"/>
+        </w:rPr>
+        <w:t>atama :</w:t>
+      </w:r>
+      <w:proofErr w:type="gramEnd"/>
+      <w:r>
+        <w:rPr>
+          <w:rFonts w:ascii="Trebuchet MS" w:hAnsi="Trebuchet MS"/>
+        </w:rPr>
+        <w:t xml:space="preserve"> sağ alt kısımdan monitör -&gt; ağ ve internet ayarları -&gt; ethernet -&gt; bağdaştırıcı seçenekleri -&gt; çift tıklama -&gt; IPv4 -&gt; çift tıklama -&gt; aşağıdaki IP adresini kullan seçeneğine gerekli IP bilgileri girilir. Tab tuşuna basıldıktan sonra </w:t>
+      </w:r>
+      <w:proofErr w:type="spellStart"/>
+      <w:r>
+        <w:rPr>
+          <w:rFonts w:ascii="Trebuchet MS" w:hAnsi="Trebuchet MS"/>
+        </w:rPr>
+        <w:t>pc</w:t>
+      </w:r>
+      <w:proofErr w:type="spellEnd"/>
+      <w:r>
+        <w:rPr>
+          <w:rFonts w:ascii="Trebuchet MS" w:hAnsi="Trebuchet MS"/>
+        </w:rPr>
+        <w:t xml:space="preserve"> tarafından girilen IP bilgisine göre ağ alt maskesi otomatik olarak verilir.</w:t>
       </w:r>
     </w:p>
     <w:p>
@@ -5264,7 +6140,21 @@
         <w:rPr>
           <w:rFonts w:ascii="Trebuchet MS" w:hAnsi="Trebuchet MS"/>
         </w:rPr>
-        <w:t>Otomatik IP atamalarında cihaz IP alamazsa 168.xxx.xxx.xxx şeklinde bir IP numarası görünür ise APIPA’ya düşmüş demektir.</w:t>
+        <w:t xml:space="preserve">Otomatik IP atamalarında cihaz IP alamazsa 168.xxx.xxx.xxx şeklinde bir IP numarası görünür ise </w:t>
+      </w:r>
+      <w:proofErr w:type="spellStart"/>
+      <w:r>
+        <w:rPr>
+          <w:rFonts w:ascii="Trebuchet MS" w:hAnsi="Trebuchet MS"/>
+        </w:rPr>
+        <w:t>APIPA’ya</w:t>
+      </w:r>
+      <w:proofErr w:type="spellEnd"/>
+      <w:r>
+        <w:rPr>
+          <w:rFonts w:ascii="Trebuchet MS" w:hAnsi="Trebuchet MS"/>
+        </w:rPr>
+        <w:t xml:space="preserve"> düşmüş demektir.</w:t>
       </w:r>
     </w:p>
     <w:p>
@@ -5284,7 +6174,21 @@
         <w:rPr>
           <w:rFonts w:ascii="Trebuchet MS" w:hAnsi="Trebuchet MS"/>
         </w:rPr>
-        <w:t>Bağlantı Testleri (ping) ve IP öğrenme</w:t>
+        <w:t>Bağlantı Testleri (</w:t>
+      </w:r>
+      <w:proofErr w:type="spellStart"/>
+      <w:r>
+        <w:rPr>
+          <w:rFonts w:ascii="Trebuchet MS" w:hAnsi="Trebuchet MS"/>
+        </w:rPr>
+        <w:t>ping</w:t>
+      </w:r>
+      <w:proofErr w:type="spellEnd"/>
+      <w:r>
+        <w:rPr>
+          <w:rFonts w:ascii="Trebuchet MS" w:hAnsi="Trebuchet MS"/>
+        </w:rPr>
+        <w:t>) ve IP öğrenme</w:t>
       </w:r>
     </w:p>
     <w:p>
@@ -5302,11 +6206,47 @@
           <w:rFonts w:ascii="Trebuchet MS" w:hAnsi="Trebuchet MS"/>
         </w:rPr>
       </w:pPr>
-      <w:r>
-        <w:rPr>
-          <w:rFonts w:ascii="Trebuchet MS" w:hAnsi="Trebuchet MS"/>
-        </w:rPr>
-        <w:t>CMD -&gt; ping 192.168.1.xxx -&gt; enter yapılınca eğer başarılı bir şekilde geri dönüş sağlanıyorsa bağlantı başarılıdır.</w:t>
+      <w:proofErr w:type="gramStart"/>
+      <w:r>
+        <w:rPr>
+          <w:rFonts w:ascii="Trebuchet MS" w:hAnsi="Trebuchet MS"/>
+        </w:rPr>
+        <w:t>CMD -</w:t>
+      </w:r>
+      <w:proofErr w:type="gramEnd"/>
+      <w:r>
+        <w:rPr>
+          <w:rFonts w:ascii="Trebuchet MS" w:hAnsi="Trebuchet MS"/>
+        </w:rPr>
+        <w:t xml:space="preserve">&gt; </w:t>
+      </w:r>
+      <w:proofErr w:type="spellStart"/>
+      <w:r>
+        <w:rPr>
+          <w:rFonts w:ascii="Trebuchet MS" w:hAnsi="Trebuchet MS"/>
+        </w:rPr>
+        <w:t>ping</w:t>
+      </w:r>
+      <w:proofErr w:type="spellEnd"/>
+      <w:r>
+        <w:rPr>
+          <w:rFonts w:ascii="Trebuchet MS" w:hAnsi="Trebuchet MS"/>
+        </w:rPr>
+        <w:t xml:space="preserve"> 192.168.1.xxx -&gt; </w:t>
+      </w:r>
+      <w:proofErr w:type="spellStart"/>
+      <w:r>
+        <w:rPr>
+          <w:rFonts w:ascii="Trebuchet MS" w:hAnsi="Trebuchet MS"/>
+        </w:rPr>
+        <w:t>enter</w:t>
+      </w:r>
+      <w:proofErr w:type="spellEnd"/>
+      <w:r>
+        <w:rPr>
+          <w:rFonts w:ascii="Trebuchet MS" w:hAnsi="Trebuchet MS"/>
+        </w:rPr>
+        <w:t xml:space="preserve"> yapılınca eğer başarılı bir şekilde geri dönüş sağlanıyorsa bağlantı başarılıdır.</w:t>
       </w:r>
     </w:p>
     <w:p>
@@ -5328,7 +6268,49 @@
         <w:rPr>
           <w:rFonts w:ascii="Trebuchet MS" w:hAnsi="Trebuchet MS"/>
         </w:rPr>
-        <w:t>IP Öğrenme : CMD -&gt; ipconfig -&gt; enter tıklanınca IP bilgisini gösterir.</w:t>
+        <w:t xml:space="preserve">IP </w:t>
+      </w:r>
+      <w:proofErr w:type="gramStart"/>
+      <w:r>
+        <w:rPr>
+          <w:rFonts w:ascii="Trebuchet MS" w:hAnsi="Trebuchet MS"/>
+        </w:rPr>
+        <w:t>Öğrenme :</w:t>
+      </w:r>
+      <w:proofErr w:type="gramEnd"/>
+      <w:r>
+        <w:rPr>
+          <w:rFonts w:ascii="Trebuchet MS" w:hAnsi="Trebuchet MS"/>
+        </w:rPr>
+        <w:t xml:space="preserve"> CMD -&gt; </w:t>
+      </w:r>
+      <w:proofErr w:type="spellStart"/>
+      <w:r>
+        <w:rPr>
+          <w:rFonts w:ascii="Trebuchet MS" w:hAnsi="Trebuchet MS"/>
+        </w:rPr>
+        <w:t>ipconfig</w:t>
+      </w:r>
+      <w:proofErr w:type="spellEnd"/>
+      <w:r>
+        <w:rPr>
+          <w:rFonts w:ascii="Trebuchet MS" w:hAnsi="Trebuchet MS"/>
+        </w:rPr>
+        <w:t xml:space="preserve"> -&gt; </w:t>
+      </w:r>
+      <w:proofErr w:type="spellStart"/>
+      <w:r>
+        <w:rPr>
+          <w:rFonts w:ascii="Trebuchet MS" w:hAnsi="Trebuchet MS"/>
+        </w:rPr>
+        <w:t>enter</w:t>
+      </w:r>
+      <w:proofErr w:type="spellEnd"/>
+      <w:r>
+        <w:rPr>
+          <w:rFonts w:ascii="Trebuchet MS" w:hAnsi="Trebuchet MS"/>
+        </w:rPr>
+        <w:t xml:space="preserve"> tıklanınca IP bilgisini gösterir.</w:t>
       </w:r>
     </w:p>
     <w:p>
@@ -5346,11 +6328,303 @@
           <w:rFonts w:ascii="Trebuchet MS" w:hAnsi="Trebuchet MS"/>
         </w:rPr>
       </w:pPr>
-      <w:r>
-        <w:rPr>
-          <w:rFonts w:ascii="Trebuchet MS" w:hAnsi="Trebuchet MS"/>
-        </w:rPr>
-        <w:t>Ping -t -&gt; normal ping komutu 4 satırlık bir geri dönüş sağlar. Eğer ping -t IP_bilgisi şeklinde bir komut verilirse sonsuza kadar istek atmaya devam eder.</w:t>
+      <w:proofErr w:type="spellStart"/>
+      <w:r>
+        <w:rPr>
+          <w:rFonts w:ascii="Trebuchet MS" w:hAnsi="Trebuchet MS"/>
+        </w:rPr>
+        <w:t>Ping</w:t>
+      </w:r>
+      <w:proofErr w:type="spellEnd"/>
+      <w:r>
+        <w:rPr>
+          <w:rFonts w:ascii="Trebuchet MS" w:hAnsi="Trebuchet MS"/>
+        </w:rPr>
+        <w:t xml:space="preserve"> -</w:t>
+      </w:r>
+      <w:proofErr w:type="gramStart"/>
+      <w:r>
+        <w:rPr>
+          <w:rFonts w:ascii="Trebuchet MS" w:hAnsi="Trebuchet MS"/>
+        </w:rPr>
+        <w:t>t -</w:t>
+      </w:r>
+      <w:proofErr w:type="gramEnd"/>
+      <w:r>
+        <w:rPr>
+          <w:rFonts w:ascii="Trebuchet MS" w:hAnsi="Trebuchet MS"/>
+        </w:rPr>
+        <w:t xml:space="preserve">&gt; normal </w:t>
+      </w:r>
+      <w:proofErr w:type="spellStart"/>
+      <w:r>
+        <w:rPr>
+          <w:rFonts w:ascii="Trebuchet MS" w:hAnsi="Trebuchet MS"/>
+        </w:rPr>
+        <w:t>ping</w:t>
+      </w:r>
+      <w:proofErr w:type="spellEnd"/>
+      <w:r>
+        <w:rPr>
+          <w:rFonts w:ascii="Trebuchet MS" w:hAnsi="Trebuchet MS"/>
+        </w:rPr>
+        <w:t xml:space="preserve"> komutu 4 satırlık bir geri dönüş sağlar. Eğer </w:t>
+      </w:r>
+      <w:proofErr w:type="spellStart"/>
+      <w:r>
+        <w:rPr>
+          <w:rFonts w:ascii="Trebuchet MS" w:hAnsi="Trebuchet MS"/>
+        </w:rPr>
+        <w:t>ping</w:t>
+      </w:r>
+      <w:proofErr w:type="spellEnd"/>
+      <w:r>
+        <w:rPr>
+          <w:rFonts w:ascii="Trebuchet MS" w:hAnsi="Trebuchet MS"/>
+        </w:rPr>
+        <w:t xml:space="preserve"> -t </w:t>
+      </w:r>
+      <w:proofErr w:type="spellStart"/>
+      <w:r>
+        <w:rPr>
+          <w:rFonts w:ascii="Trebuchet MS" w:hAnsi="Trebuchet MS"/>
+        </w:rPr>
+        <w:t>IP_bilgisi</w:t>
+      </w:r>
+      <w:proofErr w:type="spellEnd"/>
+      <w:r>
+        <w:rPr>
+          <w:rFonts w:ascii="Trebuchet MS" w:hAnsi="Trebuchet MS"/>
+        </w:rPr>
+        <w:t xml:space="preserve"> şeklinde bir komut verilirse sonsuza kadar istek atmaya devam eder.</w:t>
+      </w:r>
+    </w:p>
+    <w:p>
+      <w:pPr>
+        <w:tabs>
+          <w:tab w:val="left" w:pos="4082"/>
+          <w:tab w:val="left" w:pos="7864"/>
+        </w:tabs>
+        <w:jc w:val="center"/>
+        <w:rPr>
+          <w:rFonts w:ascii="Trebuchet MS" w:hAnsi="Trebuchet MS"/>
+        </w:rPr>
+      </w:pPr>
+      <w:r>
+        <w:rPr>
+          <w:rFonts w:ascii="Trebuchet MS" w:hAnsi="Trebuchet MS"/>
+        </w:rPr>
+        <w:t>Bağlantı sorunlarının tespiti ve çözümü</w:t>
+      </w:r>
+    </w:p>
+    <w:p>
+      <w:pPr>
+        <w:pStyle w:val="ListeParagraf"/>
+        <w:numPr>
+          <w:ilvl w:val="0"/>
+          <w:numId w:val="2"/>
+        </w:numPr>
+        <w:tabs>
+          <w:tab w:val="left" w:pos="4082"/>
+          <w:tab w:val="left" w:pos="7864"/>
+        </w:tabs>
+        <w:rPr>
+          <w:rFonts w:ascii="Trebuchet MS" w:hAnsi="Trebuchet MS"/>
+        </w:rPr>
+      </w:pPr>
+      <w:r>
+        <w:rPr>
+          <w:rFonts w:ascii="Trebuchet MS" w:hAnsi="Trebuchet MS"/>
+        </w:rPr>
+        <w:t>Karşı bilgisayar kapalı olabilir.</w:t>
+      </w:r>
+    </w:p>
+    <w:p>
+      <w:pPr>
+        <w:pStyle w:val="ListeParagraf"/>
+        <w:numPr>
+          <w:ilvl w:val="0"/>
+          <w:numId w:val="2"/>
+        </w:numPr>
+        <w:tabs>
+          <w:tab w:val="left" w:pos="4082"/>
+          <w:tab w:val="left" w:pos="7864"/>
+        </w:tabs>
+        <w:rPr>
+          <w:rFonts w:ascii="Trebuchet MS" w:hAnsi="Trebuchet MS"/>
+        </w:rPr>
+      </w:pPr>
+      <w:r>
+        <w:rPr>
+          <w:rFonts w:ascii="Trebuchet MS" w:hAnsi="Trebuchet MS"/>
+        </w:rPr>
+        <w:t>Ethernet kartının kablosu çıkmış olabilir.</w:t>
+      </w:r>
+    </w:p>
+    <w:p>
+      <w:pPr>
+        <w:pStyle w:val="ListeParagraf"/>
+        <w:numPr>
+          <w:ilvl w:val="0"/>
+          <w:numId w:val="2"/>
+        </w:numPr>
+        <w:tabs>
+          <w:tab w:val="left" w:pos="4082"/>
+          <w:tab w:val="left" w:pos="7864"/>
+        </w:tabs>
+        <w:rPr>
+          <w:rFonts w:ascii="Trebuchet MS" w:hAnsi="Trebuchet MS"/>
+        </w:rPr>
+      </w:pPr>
+      <w:r>
+        <w:rPr>
+          <w:rFonts w:ascii="Trebuchet MS" w:hAnsi="Trebuchet MS"/>
+        </w:rPr>
+        <w:t>Farklı networklerde olabilirler.</w:t>
+      </w:r>
+    </w:p>
+    <w:p>
+      <w:pPr>
+        <w:pStyle w:val="ListeParagraf"/>
+        <w:numPr>
+          <w:ilvl w:val="0"/>
+          <w:numId w:val="2"/>
+        </w:numPr>
+        <w:tabs>
+          <w:tab w:val="left" w:pos="4082"/>
+          <w:tab w:val="left" w:pos="7864"/>
+        </w:tabs>
+        <w:rPr>
+          <w:rFonts w:ascii="Trebuchet MS" w:hAnsi="Trebuchet MS"/>
+        </w:rPr>
+      </w:pPr>
+      <w:r>
+        <w:rPr>
+          <w:rFonts w:ascii="Trebuchet MS" w:hAnsi="Trebuchet MS"/>
+        </w:rPr>
+        <w:t>Firewall dosya paylaşımları yankı isteği kapalı olabilir.</w:t>
+      </w:r>
+    </w:p>
+    <w:p>
+      <w:pPr>
+        <w:pStyle w:val="ListeParagraf"/>
+        <w:numPr>
+          <w:ilvl w:val="0"/>
+          <w:numId w:val="2"/>
+        </w:numPr>
+        <w:tabs>
+          <w:tab w:val="left" w:pos="4082"/>
+          <w:tab w:val="left" w:pos="7864"/>
+        </w:tabs>
+        <w:rPr>
+          <w:rFonts w:ascii="Trebuchet MS" w:hAnsi="Trebuchet MS"/>
+        </w:rPr>
+      </w:pPr>
+      <w:r>
+        <w:rPr>
+          <w:rFonts w:ascii="Trebuchet MS" w:hAnsi="Trebuchet MS"/>
+        </w:rPr>
+        <w:t xml:space="preserve">Ethernet kartı </w:t>
+      </w:r>
+      <w:proofErr w:type="spellStart"/>
+      <w:r>
+        <w:rPr>
+          <w:rFonts w:ascii="Trebuchet MS" w:hAnsi="Trebuchet MS"/>
+        </w:rPr>
+        <w:t>disable</w:t>
+      </w:r>
+      <w:proofErr w:type="spellEnd"/>
+      <w:r>
+        <w:rPr>
+          <w:rFonts w:ascii="Trebuchet MS" w:hAnsi="Trebuchet MS"/>
+        </w:rPr>
+        <w:t xml:space="preserve"> durumda olabilir.</w:t>
+      </w:r>
+    </w:p>
+    <w:p>
+      <w:pPr>
+        <w:pStyle w:val="ListeParagraf"/>
+        <w:numPr>
+          <w:ilvl w:val="0"/>
+          <w:numId w:val="2"/>
+        </w:numPr>
+        <w:tabs>
+          <w:tab w:val="left" w:pos="4082"/>
+          <w:tab w:val="left" w:pos="7864"/>
+        </w:tabs>
+        <w:rPr>
+          <w:rFonts w:ascii="Trebuchet MS" w:hAnsi="Trebuchet MS"/>
+        </w:rPr>
+      </w:pPr>
+      <w:r>
+        <w:rPr>
+          <w:rFonts w:ascii="Trebuchet MS" w:hAnsi="Trebuchet MS"/>
+        </w:rPr>
+        <w:t xml:space="preserve">Bilgisayar </w:t>
+      </w:r>
+      <w:proofErr w:type="spellStart"/>
+      <w:r>
+        <w:rPr>
+          <w:rFonts w:ascii="Trebuchet MS" w:hAnsi="Trebuchet MS"/>
+        </w:rPr>
+        <w:t>APIPA’ya</w:t>
+      </w:r>
+      <w:proofErr w:type="spellEnd"/>
+      <w:r>
+        <w:rPr>
+          <w:rFonts w:ascii="Trebuchet MS" w:hAnsi="Trebuchet MS"/>
+        </w:rPr>
+        <w:t xml:space="preserve"> düşmüş olabilir.</w:t>
+      </w:r>
+    </w:p>
+    <w:p>
+      <w:pPr>
+        <w:pStyle w:val="ListeParagraf"/>
+        <w:numPr>
+          <w:ilvl w:val="0"/>
+          <w:numId w:val="2"/>
+        </w:numPr>
+        <w:tabs>
+          <w:tab w:val="left" w:pos="4082"/>
+          <w:tab w:val="left" w:pos="7864"/>
+        </w:tabs>
+        <w:rPr>
+          <w:rFonts w:ascii="Trebuchet MS" w:hAnsi="Trebuchet MS"/>
+        </w:rPr>
+      </w:pPr>
+      <w:r>
+        <w:rPr>
+          <w:rFonts w:ascii="Trebuchet MS" w:hAnsi="Trebuchet MS"/>
+        </w:rPr>
+        <w:t xml:space="preserve">Ethernet kartı </w:t>
+      </w:r>
+      <w:proofErr w:type="gramStart"/>
+      <w:r>
+        <w:rPr>
+          <w:rFonts w:ascii="Trebuchet MS" w:hAnsi="Trebuchet MS"/>
+        </w:rPr>
+        <w:t>testi -</w:t>
+      </w:r>
+      <w:proofErr w:type="gramEnd"/>
+      <w:r>
+        <w:rPr>
+          <w:rFonts w:ascii="Trebuchet MS" w:hAnsi="Trebuchet MS"/>
+        </w:rPr>
+        <w:t xml:space="preserve">&gt; </w:t>
+      </w:r>
+      <w:proofErr w:type="spellStart"/>
+      <w:r>
+        <w:rPr>
+          <w:rFonts w:ascii="Trebuchet MS" w:hAnsi="Trebuchet MS"/>
+        </w:rPr>
+        <w:t>ping</w:t>
+      </w:r>
+      <w:proofErr w:type="spellEnd"/>
+      <w:r>
+        <w:rPr>
+          <w:rFonts w:ascii="Trebuchet MS" w:hAnsi="Trebuchet MS"/>
+        </w:rPr>
+        <w:t xml:space="preserve"> 127.0.0.1 isteği atılarak kontrol edilebilir.</w:t>
       </w:r>
     </w:p>
     <w:sectPr>

</xml_diff>